<commit_message>
Overview of Software Engineering.docx - Added sub categories of Agile
spmplan.doc
- Added Project Overview, and Technical details under sections 1 and 3
</commit_message>
<xml_diff>
--- a/documentation/Overview of Software Engineering.docx
+++ b/documentation/Overview of Software Engineering.docx
@@ -188,25 +188,13 @@
         <w:rPr>
           <w:sz w:val="28"/>
         </w:rPr>
-        <w:t>ITWS_6940</w:t>
-      </w:r>
-      <w:r>
-        <w:rPr>
-          <w:sz w:val="28"/>
-        </w:rPr>
-        <w:t xml:space="preserve">, </w:t>
+        <w:t xml:space="preserve">ITWS_6940, </w:t>
       </w:r>
       <w:r>
         <w:rPr>
           <w:sz w:val="32"/>
         </w:rPr>
-        <w:t xml:space="preserve">Software </w:t>
-      </w:r>
-      <w:r>
-        <w:rPr>
-          <w:sz w:val="32"/>
-        </w:rPr>
-        <w:t>Engineering</w:t>
+        <w:t>Software Engineering</w:t>
       </w:r>
     </w:p>
     <w:p>
@@ -239,6 +227,12 @@
     </w:p>
     <w:sdt>
       <w:sdtPr>
+        <w:rPr>
+          <w:rFonts w:asciiTheme="minorHAnsi" w:eastAsiaTheme="minorHAnsi" w:hAnsiTheme="minorHAnsi" w:cstheme="minorBidi"/>
+          <w:color w:val="auto"/>
+          <w:sz w:val="22"/>
+          <w:szCs w:val="22"/>
+        </w:rPr>
         <w:id w:val="58523356"/>
         <w:docPartObj>
           <w:docPartGallery w:val="Table of Contents"/>
@@ -247,13 +241,9 @@
       </w:sdtPr>
       <w:sdtEndPr>
         <w:rPr>
-          <w:rFonts w:asciiTheme="minorHAnsi" w:eastAsiaTheme="minorHAnsi" w:hAnsiTheme="minorHAnsi" w:cstheme="minorBidi"/>
           <w:b/>
           <w:bCs/>
           <w:noProof/>
-          <w:color w:val="auto"/>
-          <w:sz w:val="22"/>
-          <w:szCs w:val="22"/>
         </w:rPr>
       </w:sdtEndPr>
       <w:sdtContent>
@@ -285,7 +275,7 @@
           <w:r>
             <w:fldChar w:fldCharType="separate"/>
           </w:r>
-          <w:hyperlink w:anchor="_Toc413087794" w:history="1">
+          <w:hyperlink w:anchor="_Toc413802816" w:history="1">
             <w:r>
               <w:rPr>
                 <w:rStyle w:val="Hyperlink"/>
@@ -312,7 +302,7 @@
                 <w:noProof/>
                 <w:webHidden/>
               </w:rPr>
-              <w:instrText xml:space="preserve"> PAGEREF _Toc413087794 \h </w:instrText>
+              <w:instrText xml:space="preserve"> PAGEREF _Toc413802816 \h </w:instrText>
             </w:r>
             <w:r>
               <w:rPr>
@@ -354,7 +344,7 @@
               <w:noProof/>
             </w:rPr>
           </w:pPr>
-          <w:hyperlink w:anchor="_Toc413087795" w:history="1">
+          <w:hyperlink w:anchor="_Toc413802817" w:history="1">
             <w:r>
               <w:rPr>
                 <w:rStyle w:val="Hyperlink"/>
@@ -381,7 +371,7 @@
                 <w:noProof/>
                 <w:webHidden/>
               </w:rPr>
-              <w:instrText xml:space="preserve"> PAGEREF _Toc413087795 \h </w:instrText>
+              <w:instrText xml:space="preserve"> PAGEREF _Toc413802817 \h </w:instrText>
             </w:r>
             <w:r>
               <w:rPr>
@@ -423,7 +413,7 @@
               <w:noProof/>
             </w:rPr>
           </w:pPr>
-          <w:hyperlink w:anchor="_Toc413087796" w:history="1">
+          <w:hyperlink w:anchor="_Toc413802818" w:history="1">
             <w:r>
               <w:rPr>
                 <w:rStyle w:val="Hyperlink"/>
@@ -450,7 +440,7 @@
                 <w:noProof/>
                 <w:webHidden/>
               </w:rPr>
-              <w:instrText xml:space="preserve"> PAGEREF _Toc413087796 \h </w:instrText>
+              <w:instrText xml:space="preserve"> PAGEREF _Toc413802818 \h </w:instrText>
             </w:r>
             <w:r>
               <w:rPr>
@@ -492,7 +482,7 @@
               <w:noProof/>
             </w:rPr>
           </w:pPr>
-          <w:hyperlink w:anchor="_Toc413087797" w:history="1">
+          <w:hyperlink w:anchor="_Toc413802819" w:history="1">
             <w:r>
               <w:rPr>
                 <w:rStyle w:val="Hyperlink"/>
@@ -519,7 +509,7 @@
                 <w:noProof/>
                 <w:webHidden/>
               </w:rPr>
-              <w:instrText xml:space="preserve"> PAGEREF _Toc413087797 \h </w:instrText>
+              <w:instrText xml:space="preserve"> PAGEREF _Toc413802819 \h </w:instrText>
             </w:r>
             <w:r>
               <w:rPr>
@@ -561,7 +551,7 @@
               <w:noProof/>
             </w:rPr>
           </w:pPr>
-          <w:hyperlink w:anchor="_Toc413087798" w:history="1">
+          <w:hyperlink w:anchor="_Toc413802820" w:history="1">
             <w:r>
               <w:rPr>
                 <w:rStyle w:val="Hyperlink"/>
@@ -588,7 +578,7 @@
                 <w:noProof/>
                 <w:webHidden/>
               </w:rPr>
-              <w:instrText xml:space="preserve"> PAGEREF _Toc413087798 \h </w:instrText>
+              <w:instrText xml:space="preserve"> PAGEREF _Toc413802820 \h </w:instrText>
             </w:r>
             <w:r>
               <w:rPr>
@@ -630,7 +620,7 @@
               <w:noProof/>
             </w:rPr>
           </w:pPr>
-          <w:hyperlink w:anchor="_Toc413087799" w:history="1">
+          <w:hyperlink w:anchor="_Toc413802821" w:history="1">
             <w:r>
               <w:rPr>
                 <w:rStyle w:val="Hyperlink"/>
@@ -657,7 +647,7 @@
                 <w:noProof/>
                 <w:webHidden/>
               </w:rPr>
-              <w:instrText xml:space="preserve"> PAGEREF _Toc413087799 \h </w:instrText>
+              <w:instrText xml:space="preserve"> PAGEREF _Toc413802821 \h </w:instrText>
             </w:r>
             <w:r>
               <w:rPr>
@@ -699,7 +689,7 @@
               <w:noProof/>
             </w:rPr>
           </w:pPr>
-          <w:hyperlink w:anchor="_Toc413087800" w:history="1">
+          <w:hyperlink w:anchor="_Toc413802822" w:history="1">
             <w:r>
               <w:rPr>
                 <w:rStyle w:val="Hyperlink"/>
@@ -726,7 +716,7 @@
                 <w:noProof/>
                 <w:webHidden/>
               </w:rPr>
-              <w:instrText xml:space="preserve"> PAGEREF _Toc413087800 \h </w:instrText>
+              <w:instrText xml:space="preserve"> PAGEREF _Toc413802822 \h </w:instrText>
             </w:r>
             <w:r>
               <w:rPr>
@@ -768,7 +758,7 @@
               <w:noProof/>
             </w:rPr>
           </w:pPr>
-          <w:hyperlink w:anchor="_Toc413087801" w:history="1">
+          <w:hyperlink w:anchor="_Toc413802823" w:history="1">
             <w:r>
               <w:rPr>
                 <w:rStyle w:val="Hyperlink"/>
@@ -795,7 +785,7 @@
                 <w:noProof/>
                 <w:webHidden/>
               </w:rPr>
-              <w:instrText xml:space="preserve"> PAGEREF _Toc413087801 \h </w:instrText>
+              <w:instrText xml:space="preserve"> PAGEREF _Toc413802823 \h </w:instrText>
             </w:r>
             <w:r>
               <w:rPr>
@@ -837,7 +827,7 @@
               <w:noProof/>
             </w:rPr>
           </w:pPr>
-          <w:hyperlink w:anchor="_Toc413087802" w:history="1">
+          <w:hyperlink w:anchor="_Toc413802824" w:history="1">
             <w:r>
               <w:rPr>
                 <w:rStyle w:val="Hyperlink"/>
@@ -864,7 +854,7 @@
                 <w:noProof/>
                 <w:webHidden/>
               </w:rPr>
-              <w:instrText xml:space="preserve"> PAGEREF _Toc413087802 \h </w:instrText>
+              <w:instrText xml:space="preserve"> PAGEREF _Toc413802824 \h </w:instrText>
             </w:r>
             <w:r>
               <w:rPr>
@@ -906,7 +896,7 @@
               <w:noProof/>
             </w:rPr>
           </w:pPr>
-          <w:hyperlink w:anchor="_Toc413087803" w:history="1">
+          <w:hyperlink w:anchor="_Toc413802825" w:history="1">
             <w:r>
               <w:rPr>
                 <w:rStyle w:val="Hyperlink"/>
@@ -933,7 +923,7 @@
                 <w:noProof/>
                 <w:webHidden/>
               </w:rPr>
-              <w:instrText xml:space="preserve"> PAGEREF _Toc413087803 \h </w:instrText>
+              <w:instrText xml:space="preserve"> PAGEREF _Toc413802825 \h </w:instrText>
             </w:r>
             <w:r>
               <w:rPr>
@@ -953,7 +943,7 @@
                 <w:noProof/>
                 <w:webHidden/>
               </w:rPr>
-              <w:t>8</w:t>
+              <w:t>7</w:t>
             </w:r>
             <w:r>
               <w:rPr>
@@ -975,7 +965,7 @@
               <w:noProof/>
             </w:rPr>
           </w:pPr>
-          <w:hyperlink w:anchor="_Toc413087804" w:history="1">
+          <w:hyperlink w:anchor="_Toc413802826" w:history="1">
             <w:r>
               <w:rPr>
                 <w:rStyle w:val="Hyperlink"/>
@@ -1002,7 +992,7 @@
                 <w:noProof/>
                 <w:webHidden/>
               </w:rPr>
-              <w:instrText xml:space="preserve"> PAGEREF _Toc413087804 \h </w:instrText>
+              <w:instrText xml:space="preserve"> PAGEREF _Toc413802826 \h </w:instrText>
             </w:r>
             <w:r>
               <w:rPr>
@@ -1022,7 +1012,7 @@
                 <w:noProof/>
                 <w:webHidden/>
               </w:rPr>
-              <w:t>8</w:t>
+              <w:t>7</w:t>
             </w:r>
             <w:r>
               <w:rPr>
@@ -1044,7 +1034,7 @@
               <w:noProof/>
             </w:rPr>
           </w:pPr>
-          <w:hyperlink w:anchor="_Toc413087805" w:history="1">
+          <w:hyperlink w:anchor="_Toc413802827" w:history="1">
             <w:r>
               <w:rPr>
                 <w:rStyle w:val="Hyperlink"/>
@@ -1071,7 +1061,7 @@
                 <w:noProof/>
                 <w:webHidden/>
               </w:rPr>
-              <w:instrText xml:space="preserve"> PAGEREF _Toc413087805 \h </w:instrText>
+              <w:instrText xml:space="preserve"> PAGEREF _Toc413802827 \h </w:instrText>
             </w:r>
             <w:r>
               <w:rPr>
@@ -1113,7 +1103,7 @@
               <w:noProof/>
             </w:rPr>
           </w:pPr>
-          <w:hyperlink w:anchor="_Toc413087806" w:history="1">
+          <w:hyperlink w:anchor="_Toc413802828" w:history="1">
             <w:r>
               <w:rPr>
                 <w:rStyle w:val="Hyperlink"/>
@@ -1140,7 +1130,7 @@
                 <w:noProof/>
                 <w:webHidden/>
               </w:rPr>
-              <w:instrText xml:space="preserve"> PAGEREF _Toc413087806 \h </w:instrText>
+              <w:instrText xml:space="preserve"> PAGEREF _Toc413802828 \h </w:instrText>
             </w:r>
             <w:r>
               <w:rPr>
@@ -1182,7 +1172,7 @@
               <w:noProof/>
             </w:rPr>
           </w:pPr>
-          <w:hyperlink w:anchor="_Toc413087807" w:history="1">
+          <w:hyperlink w:anchor="_Toc413802829" w:history="1">
             <w:r>
               <w:rPr>
                 <w:rStyle w:val="Hyperlink"/>
@@ -1209,7 +1199,7 @@
                 <w:noProof/>
                 <w:webHidden/>
               </w:rPr>
-              <w:instrText xml:space="preserve"> PAGEREF _Toc413087807 \h </w:instrText>
+              <w:instrText xml:space="preserve"> PAGEREF _Toc413802829 \h </w:instrText>
             </w:r>
             <w:r>
               <w:rPr>
@@ -1251,7 +1241,7 @@
               <w:noProof/>
             </w:rPr>
           </w:pPr>
-          <w:hyperlink w:anchor="_Toc413087808" w:history="1">
+          <w:hyperlink w:anchor="_Toc413802830" w:history="1">
             <w:r>
               <w:rPr>
                 <w:rStyle w:val="Hyperlink"/>
@@ -1278,7 +1268,7 @@
                 <w:noProof/>
                 <w:webHidden/>
               </w:rPr>
-              <w:instrText xml:space="preserve"> PAGEREF _Toc413087808 \h </w:instrText>
+              <w:instrText xml:space="preserve"> PAGEREF _Toc413802830 \h </w:instrText>
             </w:r>
             <w:r>
               <w:rPr>
@@ -1298,7 +1288,7 @@
                 <w:noProof/>
                 <w:webHidden/>
               </w:rPr>
-              <w:t>9</w:t>
+              <w:t>8</w:t>
             </w:r>
             <w:r>
               <w:rPr>
@@ -1320,7 +1310,7 @@
               <w:noProof/>
             </w:rPr>
           </w:pPr>
-          <w:hyperlink w:anchor="_Toc413087809" w:history="1">
+          <w:hyperlink w:anchor="_Toc413802831" w:history="1">
             <w:r>
               <w:rPr>
                 <w:rStyle w:val="Hyperlink"/>
@@ -1347,7 +1337,7 @@
                 <w:noProof/>
                 <w:webHidden/>
               </w:rPr>
-              <w:instrText xml:space="preserve"> PAGEREF _Toc413087809 \h </w:instrText>
+              <w:instrText xml:space="preserve"> PAGEREF _Toc413802831 \h </w:instrText>
             </w:r>
             <w:r>
               <w:rPr>
@@ -1367,7 +1357,7 @@
                 <w:noProof/>
                 <w:webHidden/>
               </w:rPr>
-              <w:t>9</w:t>
+              <w:t>8</w:t>
             </w:r>
             <w:r>
               <w:rPr>
@@ -1389,7 +1379,7 @@
               <w:noProof/>
             </w:rPr>
           </w:pPr>
-          <w:hyperlink w:anchor="_Toc413087810" w:history="1">
+          <w:hyperlink w:anchor="_Toc413802832" w:history="1">
             <w:r>
               <w:rPr>
                 <w:rStyle w:val="Hyperlink"/>
@@ -1416,7 +1406,7 @@
                 <w:noProof/>
                 <w:webHidden/>
               </w:rPr>
-              <w:instrText xml:space="preserve"> PAGEREF _Toc413087810 \h </w:instrText>
+              <w:instrText xml:space="preserve"> PAGEREF _Toc413802832 \h </w:instrText>
             </w:r>
             <w:r>
               <w:rPr>
@@ -1458,7 +1448,7 @@
               <w:noProof/>
             </w:rPr>
           </w:pPr>
-          <w:hyperlink w:anchor="_Toc413087811" w:history="1">
+          <w:hyperlink w:anchor="_Toc413802833" w:history="1">
             <w:r>
               <w:rPr>
                 <w:rStyle w:val="Hyperlink"/>
@@ -1485,7 +1475,7 @@
                 <w:noProof/>
                 <w:webHidden/>
               </w:rPr>
-              <w:instrText xml:space="preserve"> PAGEREF _Toc413087811 \h </w:instrText>
+              <w:instrText xml:space="preserve"> PAGEREF _Toc413802833 \h </w:instrText>
             </w:r>
             <w:r>
               <w:rPr>
@@ -1527,7 +1517,7 @@
               <w:noProof/>
             </w:rPr>
           </w:pPr>
-          <w:hyperlink w:anchor="_Toc413087812" w:history="1">
+          <w:hyperlink w:anchor="_Toc413802834" w:history="1">
             <w:r>
               <w:rPr>
                 <w:rStyle w:val="Hyperlink"/>
@@ -1554,7 +1544,7 @@
                 <w:noProof/>
                 <w:webHidden/>
               </w:rPr>
-              <w:instrText xml:space="preserve"> PAGEREF _Toc413087812 \h </w:instrText>
+              <w:instrText xml:space="preserve"> PAGEREF _Toc413802834 \h </w:instrText>
             </w:r>
             <w:r>
               <w:rPr>
@@ -1596,7 +1586,7 @@
               <w:noProof/>
             </w:rPr>
           </w:pPr>
-          <w:hyperlink w:anchor="_Toc413087813" w:history="1">
+          <w:hyperlink w:anchor="_Toc413802835" w:history="1">
             <w:r>
               <w:rPr>
                 <w:rStyle w:val="Hyperlink"/>
@@ -1623,7 +1613,7 @@
                 <w:noProof/>
                 <w:webHidden/>
               </w:rPr>
-              <w:instrText xml:space="preserve"> PAGEREF _Toc413087813 \h </w:instrText>
+              <w:instrText xml:space="preserve"> PAGEREF _Toc413802835 \h </w:instrText>
             </w:r>
             <w:r>
               <w:rPr>
@@ -1643,7 +1633,7 @@
                 <w:noProof/>
                 <w:webHidden/>
               </w:rPr>
-              <w:t>12</w:t>
+              <w:t>11</w:t>
             </w:r>
             <w:r>
               <w:rPr>
@@ -1665,7 +1655,7 @@
               <w:noProof/>
             </w:rPr>
           </w:pPr>
-          <w:hyperlink w:anchor="_Toc413087814" w:history="1">
+          <w:hyperlink w:anchor="_Toc413802836" w:history="1">
             <w:r>
               <w:rPr>
                 <w:rStyle w:val="Hyperlink"/>
@@ -1692,7 +1682,7 @@
                 <w:noProof/>
                 <w:webHidden/>
               </w:rPr>
-              <w:instrText xml:space="preserve"> PAGEREF _Toc413087814 \h </w:instrText>
+              <w:instrText xml:space="preserve"> PAGEREF _Toc413802836 \h </w:instrText>
             </w:r>
             <w:r>
               <w:rPr>
@@ -1712,7 +1702,7 @@
                 <w:noProof/>
                 <w:webHidden/>
               </w:rPr>
-              <w:t>13</w:t>
+              <w:t>12</w:t>
             </w:r>
             <w:r>
               <w:rPr>
@@ -1734,7 +1724,7 @@
               <w:noProof/>
             </w:rPr>
           </w:pPr>
-          <w:hyperlink w:anchor="_Toc413087815" w:history="1">
+          <w:hyperlink w:anchor="_Toc413802837" w:history="1">
             <w:r>
               <w:rPr>
                 <w:rStyle w:val="Hyperlink"/>
@@ -1761,7 +1751,7 @@
                 <w:noProof/>
                 <w:webHidden/>
               </w:rPr>
-              <w:instrText xml:space="preserve"> PAGEREF _Toc413087815 \h </w:instrText>
+              <w:instrText xml:space="preserve"> PAGEREF _Toc413802837 \h </w:instrText>
             </w:r>
             <w:r>
               <w:rPr>
@@ -1781,7 +1771,7 @@
                 <w:noProof/>
                 <w:webHidden/>
               </w:rPr>
-              <w:t>14</w:t>
+              <w:t>13</w:t>
             </w:r>
             <w:r>
               <w:rPr>
@@ -1803,7 +1793,7 @@
               <w:noProof/>
             </w:rPr>
           </w:pPr>
-          <w:hyperlink w:anchor="_Toc413087816" w:history="1">
+          <w:hyperlink w:anchor="_Toc413802838" w:history="1">
             <w:r>
               <w:rPr>
                 <w:rStyle w:val="Hyperlink"/>
@@ -1830,7 +1820,7 @@
                 <w:noProof/>
                 <w:webHidden/>
               </w:rPr>
-              <w:instrText xml:space="preserve"> PAGEREF _Toc413087816 \h </w:instrText>
+              <w:instrText xml:space="preserve"> PAGEREF _Toc413802838 \h </w:instrText>
             </w:r>
             <w:r>
               <w:rPr>
@@ -1872,7 +1862,7 @@
               <w:noProof/>
             </w:rPr>
           </w:pPr>
-          <w:hyperlink w:anchor="_Toc413087817" w:history="1">
+          <w:hyperlink w:anchor="_Toc413802839" w:history="1">
             <w:r>
               <w:rPr>
                 <w:rStyle w:val="Hyperlink"/>
@@ -1899,7 +1889,7 @@
                 <w:noProof/>
                 <w:webHidden/>
               </w:rPr>
-              <w:instrText xml:space="preserve"> PAGEREF _Toc413087817 \h </w:instrText>
+              <w:instrText xml:space="preserve"> PAGEREF _Toc413802839 \h </w:instrText>
             </w:r>
             <w:r>
               <w:rPr>
@@ -1920,6 +1910,213 @@
                 <w:webHidden/>
               </w:rPr>
               <w:t>15</w:t>
+            </w:r>
+            <w:r>
+              <w:rPr>
+                <w:noProof/>
+                <w:webHidden/>
+              </w:rPr>
+              <w:fldChar w:fldCharType="end"/>
+            </w:r>
+          </w:hyperlink>
+        </w:p>
+        <w:p>
+          <w:pPr>
+            <w:pStyle w:val="TOC3"/>
+            <w:tabs>
+              <w:tab w:val="right" w:leader="dot" w:pos="9350"/>
+            </w:tabs>
+            <w:rPr>
+              <w:rFonts w:eastAsiaTheme="minorEastAsia"/>
+              <w:noProof/>
+            </w:rPr>
+          </w:pPr>
+          <w:hyperlink w:anchor="_Toc413802840" w:history="1">
+            <w:r>
+              <w:rPr>
+                <w:rStyle w:val="Hyperlink"/>
+                <w:noProof/>
+              </w:rPr>
+              <w:t>Extreme</w:t>
+            </w:r>
+            <w:r>
+              <w:rPr>
+                <w:noProof/>
+                <w:webHidden/>
+              </w:rPr>
+              <w:tab/>
+            </w:r>
+            <w:r>
+              <w:rPr>
+                <w:noProof/>
+                <w:webHidden/>
+              </w:rPr>
+              <w:fldChar w:fldCharType="begin"/>
+            </w:r>
+            <w:r>
+              <w:rPr>
+                <w:noProof/>
+                <w:webHidden/>
+              </w:rPr>
+              <w:instrText xml:space="preserve"> PAGEREF _Toc413802840 \h </w:instrText>
+            </w:r>
+            <w:r>
+              <w:rPr>
+                <w:noProof/>
+                <w:webHidden/>
+              </w:rPr>
+            </w:r>
+            <w:r>
+              <w:rPr>
+                <w:noProof/>
+                <w:webHidden/>
+              </w:rPr>
+              <w:fldChar w:fldCharType="separate"/>
+            </w:r>
+            <w:r>
+              <w:rPr>
+                <w:noProof/>
+                <w:webHidden/>
+              </w:rPr>
+              <w:t>16</w:t>
+            </w:r>
+            <w:r>
+              <w:rPr>
+                <w:noProof/>
+                <w:webHidden/>
+              </w:rPr>
+              <w:fldChar w:fldCharType="end"/>
+            </w:r>
+          </w:hyperlink>
+        </w:p>
+        <w:p>
+          <w:pPr>
+            <w:pStyle w:val="TOC3"/>
+            <w:tabs>
+              <w:tab w:val="right" w:leader="dot" w:pos="9350"/>
+            </w:tabs>
+            <w:rPr>
+              <w:rFonts w:eastAsiaTheme="minorEastAsia"/>
+              <w:noProof/>
+            </w:rPr>
+          </w:pPr>
+          <w:hyperlink w:anchor="_Toc413802841" w:history="1">
+            <w:r>
+              <w:rPr>
+                <w:rStyle w:val="Hyperlink"/>
+                <w:noProof/>
+              </w:rPr>
+              <w:t>Scrum</w:t>
+            </w:r>
+            <w:r>
+              <w:rPr>
+                <w:noProof/>
+                <w:webHidden/>
+              </w:rPr>
+              <w:tab/>
+            </w:r>
+            <w:r>
+              <w:rPr>
+                <w:noProof/>
+                <w:webHidden/>
+              </w:rPr>
+              <w:fldChar w:fldCharType="begin"/>
+            </w:r>
+            <w:r>
+              <w:rPr>
+                <w:noProof/>
+                <w:webHidden/>
+              </w:rPr>
+              <w:instrText xml:space="preserve"> PAGEREF _Toc413802841 \h </w:instrText>
+            </w:r>
+            <w:r>
+              <w:rPr>
+                <w:noProof/>
+                <w:webHidden/>
+              </w:rPr>
+            </w:r>
+            <w:r>
+              <w:rPr>
+                <w:noProof/>
+                <w:webHidden/>
+              </w:rPr>
+              <w:fldChar w:fldCharType="separate"/>
+            </w:r>
+            <w:r>
+              <w:rPr>
+                <w:noProof/>
+                <w:webHidden/>
+              </w:rPr>
+              <w:t>16</w:t>
+            </w:r>
+            <w:r>
+              <w:rPr>
+                <w:noProof/>
+                <w:webHidden/>
+              </w:rPr>
+              <w:fldChar w:fldCharType="end"/>
+            </w:r>
+          </w:hyperlink>
+        </w:p>
+        <w:p>
+          <w:pPr>
+            <w:pStyle w:val="TOC3"/>
+            <w:tabs>
+              <w:tab w:val="right" w:leader="dot" w:pos="9350"/>
+            </w:tabs>
+            <w:rPr>
+              <w:rFonts w:eastAsiaTheme="minorEastAsia"/>
+              <w:noProof/>
+            </w:rPr>
+          </w:pPr>
+          <w:hyperlink w:anchor="_Toc413802842" w:history="1">
+            <w:r>
+              <w:rPr>
+                <w:rStyle w:val="Hyperlink"/>
+                <w:noProof/>
+              </w:rPr>
+              <w:t>Kanban</w:t>
+            </w:r>
+            <w:r>
+              <w:rPr>
+                <w:noProof/>
+                <w:webHidden/>
+              </w:rPr>
+              <w:tab/>
+            </w:r>
+            <w:r>
+              <w:rPr>
+                <w:noProof/>
+                <w:webHidden/>
+              </w:rPr>
+              <w:fldChar w:fldCharType="begin"/>
+            </w:r>
+            <w:r>
+              <w:rPr>
+                <w:noProof/>
+                <w:webHidden/>
+              </w:rPr>
+              <w:instrText xml:space="preserve"> PAGEREF _Toc413802842 \h </w:instrText>
+            </w:r>
+            <w:r>
+              <w:rPr>
+                <w:noProof/>
+                <w:webHidden/>
+              </w:rPr>
+            </w:r>
+            <w:r>
+              <w:rPr>
+                <w:noProof/>
+                <w:webHidden/>
+              </w:rPr>
+              <w:fldChar w:fldCharType="separate"/>
+            </w:r>
+            <w:r>
+              <w:rPr>
+                <w:noProof/>
+                <w:webHidden/>
+              </w:rPr>
+              <w:t>17</w:t>
             </w:r>
             <w:r>
               <w:rPr>
@@ -1941,7 +2138,7 @@
               <w:noProof/>
             </w:rPr>
           </w:pPr>
-          <w:hyperlink w:anchor="_Toc413087818" w:history="1">
+          <w:hyperlink w:anchor="_Toc413802843" w:history="1">
             <w:r>
               <w:rPr>
                 <w:rStyle w:val="Hyperlink"/>
@@ -1968,7 +2165,7 @@
                 <w:noProof/>
                 <w:webHidden/>
               </w:rPr>
-              <w:instrText xml:space="preserve"> PAGEREF _Toc413087818 \h </w:instrText>
+              <w:instrText xml:space="preserve"> PAGEREF _Toc413802843 \h </w:instrText>
             </w:r>
             <w:r>
               <w:rPr>
@@ -1988,7 +2185,7 @@
                 <w:noProof/>
                 <w:webHidden/>
               </w:rPr>
-              <w:t>16</w:t>
+              <w:t>19</w:t>
             </w:r>
             <w:r>
               <w:rPr>
@@ -2049,38 +2246,8 @@
           <w:tab w:val="right" w:leader="dot" w:pos="9350"/>
         </w:tabs>
       </w:pPr>
-    </w:p>
-    <w:p>
-      <w:pPr>
-        <w:pStyle w:val="TableofFigures"/>
-        <w:tabs>
-          <w:tab w:val="right" w:leader="dot" w:pos="9350"/>
-        </w:tabs>
-      </w:pPr>
-    </w:p>
-    <w:p>
-      <w:pPr>
-        <w:pStyle w:val="TableofFigures"/>
-        <w:tabs>
-          <w:tab w:val="right" w:leader="dot" w:pos="9350"/>
-        </w:tabs>
-      </w:pPr>
-    </w:p>
-    <w:p>
-      <w:pPr>
-        <w:pStyle w:val="TableofFigures"/>
-        <w:tabs>
-          <w:tab w:val="right" w:leader="dot" w:pos="9350"/>
-        </w:tabs>
-      </w:pPr>
-    </w:p>
-    <w:p>
-      <w:pPr>
-        <w:pStyle w:val="TableofFigures"/>
-        <w:tabs>
-          <w:tab w:val="right" w:leader="dot" w:pos="9350"/>
-        </w:tabs>
-      </w:pPr>
+      <w:bookmarkStart w:id="0" w:name="_GoBack"/>
+      <w:bookmarkEnd w:id="0"/>
     </w:p>
     <w:p>
       <w:pPr>
@@ -2112,7 +2279,7 @@
       <w:r>
         <w:fldChar w:fldCharType="separate"/>
       </w:r>
-      <w:hyperlink w:anchor="_Toc413087471" w:history="1">
+      <w:hyperlink w:anchor="_Toc413802806" w:history="1">
         <w:r>
           <w:rPr>
             <w:rStyle w:val="Hyperlink"/>
@@ -2139,76 +2306,7 @@
             <w:noProof/>
             <w:webHidden/>
           </w:rPr>
-          <w:instrText xml:space="preserve"> PAGEREF _Toc413087471 \h </w:instrText>
-        </w:r>
-        <w:r>
-          <w:rPr>
-            <w:noProof/>
-            <w:webHidden/>
-          </w:rPr>
-        </w:r>
-        <w:r>
-          <w:rPr>
-            <w:noProof/>
-            <w:webHidden/>
-          </w:rPr>
-          <w:fldChar w:fldCharType="separate"/>
-        </w:r>
-        <w:r>
-          <w:rPr>
-            <w:noProof/>
-            <w:webHidden/>
-          </w:rPr>
-          <w:t>4</w:t>
-        </w:r>
-        <w:r>
-          <w:rPr>
-            <w:noProof/>
-            <w:webHidden/>
-          </w:rPr>
-          <w:fldChar w:fldCharType="end"/>
-        </w:r>
-      </w:hyperlink>
-    </w:p>
-    <w:p>
-      <w:pPr>
-        <w:pStyle w:val="TableofFigures"/>
-        <w:tabs>
-          <w:tab w:val="right" w:leader="dot" w:pos="9350"/>
-        </w:tabs>
-        <w:rPr>
-          <w:rFonts w:eastAsiaTheme="minorEastAsia"/>
-          <w:noProof/>
-        </w:rPr>
-      </w:pPr>
-      <w:hyperlink w:anchor="_Toc413087472" w:history="1">
-        <w:r>
-          <w:rPr>
-            <w:rStyle w:val="Hyperlink"/>
-            <w:noProof/>
-          </w:rPr>
-          <w:t>Figure 2: Costs associated with a software project</w:t>
-        </w:r>
-        <w:r>
-          <w:rPr>
-            <w:noProof/>
-            <w:webHidden/>
-          </w:rPr>
-          <w:tab/>
-        </w:r>
-        <w:r>
-          <w:rPr>
-            <w:noProof/>
-            <w:webHidden/>
-          </w:rPr>
-          <w:fldChar w:fldCharType="begin"/>
-        </w:r>
-        <w:r>
-          <w:rPr>
-            <w:noProof/>
-            <w:webHidden/>
-          </w:rPr>
-          <w:instrText xml:space="preserve"> PAGEREF _Toc413087472 \h </w:instrText>
+          <w:instrText xml:space="preserve"> PAGEREF _Toc413802806 \h </w:instrText>
         </w:r>
         <w:r>
           <w:rPr>
@@ -2250,7 +2348,76 @@
           <w:noProof/>
         </w:rPr>
       </w:pPr>
-      <w:hyperlink w:anchor="_Toc413087473" w:history="1">
+      <w:hyperlink w:anchor="_Toc413802807" w:history="1">
+        <w:r>
+          <w:rPr>
+            <w:rStyle w:val="Hyperlink"/>
+            <w:noProof/>
+          </w:rPr>
+          <w:t>Figure 2: Costs associated with a software project</w:t>
+        </w:r>
+        <w:r>
+          <w:rPr>
+            <w:noProof/>
+            <w:webHidden/>
+          </w:rPr>
+          <w:tab/>
+        </w:r>
+        <w:r>
+          <w:rPr>
+            <w:noProof/>
+            <w:webHidden/>
+          </w:rPr>
+          <w:fldChar w:fldCharType="begin"/>
+        </w:r>
+        <w:r>
+          <w:rPr>
+            <w:noProof/>
+            <w:webHidden/>
+          </w:rPr>
+          <w:instrText xml:space="preserve"> PAGEREF _Toc413802807 \h </w:instrText>
+        </w:r>
+        <w:r>
+          <w:rPr>
+            <w:noProof/>
+            <w:webHidden/>
+          </w:rPr>
+        </w:r>
+        <w:r>
+          <w:rPr>
+            <w:noProof/>
+            <w:webHidden/>
+          </w:rPr>
+          <w:fldChar w:fldCharType="separate"/>
+        </w:r>
+        <w:r>
+          <w:rPr>
+            <w:noProof/>
+            <w:webHidden/>
+          </w:rPr>
+          <w:t>7</w:t>
+        </w:r>
+        <w:r>
+          <w:rPr>
+            <w:noProof/>
+            <w:webHidden/>
+          </w:rPr>
+          <w:fldChar w:fldCharType="end"/>
+        </w:r>
+      </w:hyperlink>
+    </w:p>
+    <w:p>
+      <w:pPr>
+        <w:pStyle w:val="TableofFigures"/>
+        <w:tabs>
+          <w:tab w:val="right" w:leader="dot" w:pos="9350"/>
+        </w:tabs>
+        <w:rPr>
+          <w:rFonts w:eastAsiaTheme="minorEastAsia"/>
+          <w:noProof/>
+        </w:rPr>
+      </w:pPr>
+      <w:hyperlink w:anchor="_Toc413802808" w:history="1">
         <w:r>
           <w:rPr>
             <w:rStyle w:val="Hyperlink"/>
@@ -2277,145 +2444,7 @@
             <w:noProof/>
             <w:webHidden/>
           </w:rPr>
-          <w:instrText xml:space="preserve"> PAGEREF _Toc413087473 \h </w:instrText>
-        </w:r>
-        <w:r>
-          <w:rPr>
-            <w:noProof/>
-            <w:webHidden/>
-          </w:rPr>
-        </w:r>
-        <w:r>
-          <w:rPr>
-            <w:noProof/>
-            <w:webHidden/>
-          </w:rPr>
-          <w:fldChar w:fldCharType="separate"/>
-        </w:r>
-        <w:r>
-          <w:rPr>
-            <w:noProof/>
-            <w:webHidden/>
-          </w:rPr>
-          <w:t>11</w:t>
-        </w:r>
-        <w:r>
-          <w:rPr>
-            <w:noProof/>
-            <w:webHidden/>
-          </w:rPr>
-          <w:fldChar w:fldCharType="end"/>
-        </w:r>
-      </w:hyperlink>
-    </w:p>
-    <w:p>
-      <w:pPr>
-        <w:pStyle w:val="TableofFigures"/>
-        <w:tabs>
-          <w:tab w:val="right" w:leader="dot" w:pos="9350"/>
-        </w:tabs>
-        <w:rPr>
-          <w:rFonts w:eastAsiaTheme="minorEastAsia"/>
-          <w:noProof/>
-        </w:rPr>
-      </w:pPr>
-      <w:hyperlink w:anchor="_Toc413087474" w:history="1">
-        <w:r>
-          <w:rPr>
-            <w:rStyle w:val="Hyperlink"/>
-            <w:noProof/>
-          </w:rPr>
-          <w:t>Figure 4: Iterative Model</w:t>
-        </w:r>
-        <w:r>
-          <w:rPr>
-            <w:noProof/>
-            <w:webHidden/>
-          </w:rPr>
-          <w:tab/>
-        </w:r>
-        <w:r>
-          <w:rPr>
-            <w:noProof/>
-            <w:webHidden/>
-          </w:rPr>
-          <w:fldChar w:fldCharType="begin"/>
-        </w:r>
-        <w:r>
-          <w:rPr>
-            <w:noProof/>
-            <w:webHidden/>
-          </w:rPr>
-          <w:instrText xml:space="preserve"> PAGEREF _Toc413087474 \h </w:instrText>
-        </w:r>
-        <w:r>
-          <w:rPr>
-            <w:noProof/>
-            <w:webHidden/>
-          </w:rPr>
-        </w:r>
-        <w:r>
-          <w:rPr>
-            <w:noProof/>
-            <w:webHidden/>
-          </w:rPr>
-          <w:fldChar w:fldCharType="separate"/>
-        </w:r>
-        <w:r>
-          <w:rPr>
-            <w:noProof/>
-            <w:webHidden/>
-          </w:rPr>
-          <w:t>11</w:t>
-        </w:r>
-        <w:r>
-          <w:rPr>
-            <w:noProof/>
-            <w:webHidden/>
-          </w:rPr>
-          <w:fldChar w:fldCharType="end"/>
-        </w:r>
-      </w:hyperlink>
-    </w:p>
-    <w:p>
-      <w:pPr>
-        <w:pStyle w:val="TableofFigures"/>
-        <w:tabs>
-          <w:tab w:val="right" w:leader="dot" w:pos="9350"/>
-        </w:tabs>
-        <w:rPr>
-          <w:rFonts w:eastAsiaTheme="minorEastAsia"/>
-          <w:noProof/>
-        </w:rPr>
-      </w:pPr>
-      <w:hyperlink w:anchor="_Toc413087475" w:history="1">
-        <w:r>
-          <w:rPr>
-            <w:rStyle w:val="Hyperlink"/>
-            <w:noProof/>
-          </w:rPr>
-          <w:t>Figure 5: Spiral Model</w:t>
-        </w:r>
-        <w:r>
-          <w:rPr>
-            <w:noProof/>
-            <w:webHidden/>
-          </w:rPr>
-          <w:tab/>
-        </w:r>
-        <w:r>
-          <w:rPr>
-            <w:noProof/>
-            <w:webHidden/>
-          </w:rPr>
-          <w:fldChar w:fldCharType="begin"/>
-        </w:r>
-        <w:r>
-          <w:rPr>
-            <w:noProof/>
-            <w:webHidden/>
-          </w:rPr>
-          <w:instrText xml:space="preserve"> PAGEREF _Toc413087475 \h </w:instrText>
+          <w:instrText xml:space="preserve"> PAGEREF _Toc413802808 \h </w:instrText>
         </w:r>
         <w:r>
           <w:rPr>
@@ -2457,13 +2486,13 @@
           <w:noProof/>
         </w:rPr>
       </w:pPr>
-      <w:hyperlink w:anchor="_Toc413087476" w:history="1">
+      <w:hyperlink w:anchor="_Toc413802809" w:history="1">
         <w:r>
           <w:rPr>
             <w:rStyle w:val="Hyperlink"/>
             <w:noProof/>
           </w:rPr>
-          <w:t>Figure 6: V-Model</w:t>
+          <w:t>Figure 4: Iterative Model</w:t>
         </w:r>
         <w:r>
           <w:rPr>
@@ -2484,7 +2513,7 @@
             <w:noProof/>
             <w:webHidden/>
           </w:rPr>
-          <w:instrText xml:space="preserve"> PAGEREF _Toc413087476 \h </w:instrText>
+          <w:instrText xml:space="preserve"> PAGEREF _Toc413802809 \h </w:instrText>
         </w:r>
         <w:r>
           <w:rPr>
@@ -2526,27 +2555,13 @@
           <w:noProof/>
         </w:rPr>
       </w:pPr>
-      <w:hyperlink w:anchor="_Toc413087477" w:history="1">
+      <w:hyperlink w:anchor="_Toc413802810" w:history="1">
         <w:r>
           <w:rPr>
             <w:rStyle w:val="Hyperlink"/>
             <w:noProof/>
           </w:rPr>
-          <w:t>Figure 7: Big Bang M</w:t>
-        </w:r>
-        <w:r>
-          <w:rPr>
-            <w:rStyle w:val="Hyperlink"/>
-            <w:noProof/>
-          </w:rPr>
-          <w:t>o</w:t>
-        </w:r>
-        <w:r>
-          <w:rPr>
-            <w:rStyle w:val="Hyperlink"/>
-            <w:noProof/>
-          </w:rPr>
-          <w:t>del</w:t>
+          <w:t>Figure 5: Spiral Model</w:t>
         </w:r>
         <w:r>
           <w:rPr>
@@ -2567,7 +2582,7 @@
             <w:noProof/>
             <w:webHidden/>
           </w:rPr>
-          <w:instrText xml:space="preserve"> PAGEREF _Toc413087477 \h </w:instrText>
+          <w:instrText xml:space="preserve"> PAGEREF _Toc413802810 \h </w:instrText>
         </w:r>
         <w:r>
           <w:rPr>
@@ -2600,9 +2615,360 @@
     </w:p>
     <w:p>
       <w:pPr>
+        <w:pStyle w:val="TableofFigures"/>
+        <w:tabs>
+          <w:tab w:val="right" w:leader="dot" w:pos="9350"/>
+        </w:tabs>
+        <w:rPr>
+          <w:rFonts w:eastAsiaTheme="minorEastAsia"/>
+          <w:noProof/>
+        </w:rPr>
+      </w:pPr>
+      <w:hyperlink w:anchor="_Toc413802811" w:history="1">
+        <w:r>
+          <w:rPr>
+            <w:rStyle w:val="Hyperlink"/>
+            <w:noProof/>
+          </w:rPr>
+          <w:t>Figure 6: V-Model</w:t>
+        </w:r>
+        <w:r>
+          <w:rPr>
+            <w:noProof/>
+            <w:webHidden/>
+          </w:rPr>
+          <w:tab/>
+        </w:r>
+        <w:r>
+          <w:rPr>
+            <w:noProof/>
+            <w:webHidden/>
+          </w:rPr>
+          <w:fldChar w:fldCharType="begin"/>
+        </w:r>
+        <w:r>
+          <w:rPr>
+            <w:noProof/>
+            <w:webHidden/>
+          </w:rPr>
+          <w:instrText xml:space="preserve"> PAGEREF _Toc413802811 \h </w:instrText>
+        </w:r>
+        <w:r>
+          <w:rPr>
+            <w:noProof/>
+            <w:webHidden/>
+          </w:rPr>
+        </w:r>
+        <w:r>
+          <w:rPr>
+            <w:noProof/>
+            <w:webHidden/>
+          </w:rPr>
+          <w:fldChar w:fldCharType="separate"/>
+        </w:r>
+        <w:r>
+          <w:rPr>
+            <w:noProof/>
+            <w:webHidden/>
+          </w:rPr>
+          <w:t>15</w:t>
+        </w:r>
+        <w:r>
+          <w:rPr>
+            <w:noProof/>
+            <w:webHidden/>
+          </w:rPr>
+          <w:fldChar w:fldCharType="end"/>
+        </w:r>
+      </w:hyperlink>
+    </w:p>
+    <w:p>
+      <w:pPr>
+        <w:pStyle w:val="TableofFigures"/>
+        <w:tabs>
+          <w:tab w:val="right" w:leader="dot" w:pos="9350"/>
+        </w:tabs>
+        <w:rPr>
+          <w:rFonts w:eastAsiaTheme="minorEastAsia"/>
+          <w:noProof/>
+        </w:rPr>
+      </w:pPr>
+      <w:hyperlink w:anchor="_Toc413802812" w:history="1">
+        <w:r>
+          <w:rPr>
+            <w:rStyle w:val="Hyperlink"/>
+            <w:noProof/>
+          </w:rPr>
+          <w:t>Figure 7: Big Bang Model</w:t>
+        </w:r>
+        <w:r>
+          <w:rPr>
+            <w:noProof/>
+            <w:webHidden/>
+          </w:rPr>
+          <w:tab/>
+        </w:r>
+        <w:r>
+          <w:rPr>
+            <w:noProof/>
+            <w:webHidden/>
+          </w:rPr>
+          <w:fldChar w:fldCharType="begin"/>
+        </w:r>
+        <w:r>
+          <w:rPr>
+            <w:noProof/>
+            <w:webHidden/>
+          </w:rPr>
+          <w:instrText xml:space="preserve"> PAGEREF _Toc413802812 \h </w:instrText>
+        </w:r>
+        <w:r>
+          <w:rPr>
+            <w:noProof/>
+            <w:webHidden/>
+          </w:rPr>
+        </w:r>
+        <w:r>
+          <w:rPr>
+            <w:noProof/>
+            <w:webHidden/>
+          </w:rPr>
+          <w:fldChar w:fldCharType="separate"/>
+        </w:r>
+        <w:r>
+          <w:rPr>
+            <w:noProof/>
+            <w:webHidden/>
+          </w:rPr>
+          <w:t>16</w:t>
+        </w:r>
+        <w:r>
+          <w:rPr>
+            <w:noProof/>
+            <w:webHidden/>
+          </w:rPr>
+          <w:fldChar w:fldCharType="end"/>
+        </w:r>
+      </w:hyperlink>
+    </w:p>
+    <w:p>
+      <w:pPr>
+        <w:pStyle w:val="TableofFigures"/>
+        <w:tabs>
+          <w:tab w:val="right" w:leader="dot" w:pos="9350"/>
+        </w:tabs>
+        <w:rPr>
+          <w:rFonts w:eastAsiaTheme="minorEastAsia"/>
+          <w:noProof/>
+        </w:rPr>
+      </w:pPr>
+      <w:hyperlink w:anchor="_Toc413802813" w:history="1">
+        <w:r>
+          <w:rPr>
+            <w:rStyle w:val="Hyperlink"/>
+            <w:noProof/>
+          </w:rPr>
+          <w:t>Figure 8: Agile Model</w:t>
+        </w:r>
+        <w:r>
+          <w:rPr>
+            <w:noProof/>
+            <w:webHidden/>
+          </w:rPr>
+          <w:tab/>
+        </w:r>
+        <w:r>
+          <w:rPr>
+            <w:noProof/>
+            <w:webHidden/>
+          </w:rPr>
+          <w:fldChar w:fldCharType="begin"/>
+        </w:r>
+        <w:r>
+          <w:rPr>
+            <w:noProof/>
+            <w:webHidden/>
+          </w:rPr>
+          <w:instrText xml:space="preserve"> PAGEREF _Toc413802813 \h </w:instrText>
+        </w:r>
+        <w:r>
+          <w:rPr>
+            <w:noProof/>
+            <w:webHidden/>
+          </w:rPr>
+        </w:r>
+        <w:r>
+          <w:rPr>
+            <w:noProof/>
+            <w:webHidden/>
+          </w:rPr>
+          <w:fldChar w:fldCharType="separate"/>
+        </w:r>
+        <w:r>
+          <w:rPr>
+            <w:noProof/>
+            <w:webHidden/>
+          </w:rPr>
+          <w:t>16</w:t>
+        </w:r>
+        <w:r>
+          <w:rPr>
+            <w:noProof/>
+            <w:webHidden/>
+          </w:rPr>
+          <w:fldChar w:fldCharType="end"/>
+        </w:r>
+      </w:hyperlink>
+    </w:p>
+    <w:p>
+      <w:pPr>
+        <w:pStyle w:val="TableofFigures"/>
+        <w:tabs>
+          <w:tab w:val="right" w:leader="dot" w:pos="9350"/>
+        </w:tabs>
+        <w:rPr>
+          <w:rFonts w:eastAsiaTheme="minorEastAsia"/>
+          <w:noProof/>
+        </w:rPr>
+      </w:pPr>
+      <w:hyperlink w:anchor="_Toc413802814" w:history="1">
+        <w:r>
+          <w:rPr>
+            <w:rStyle w:val="Hyperlink"/>
+            <w:noProof/>
+          </w:rPr>
+          <w:t>Figure 9: Scrum</w:t>
+        </w:r>
+        <w:r>
+          <w:rPr>
+            <w:noProof/>
+            <w:webHidden/>
+          </w:rPr>
+          <w:tab/>
+        </w:r>
+        <w:r>
+          <w:rPr>
+            <w:noProof/>
+            <w:webHidden/>
+          </w:rPr>
+          <w:fldChar w:fldCharType="begin"/>
+        </w:r>
+        <w:r>
+          <w:rPr>
+            <w:noProof/>
+            <w:webHidden/>
+          </w:rPr>
+          <w:instrText xml:space="preserve"> PAGEREF _Toc413802814 \h </w:instrText>
+        </w:r>
+        <w:r>
+          <w:rPr>
+            <w:noProof/>
+            <w:webHidden/>
+          </w:rPr>
+        </w:r>
+        <w:r>
+          <w:rPr>
+            <w:noProof/>
+            <w:webHidden/>
+          </w:rPr>
+          <w:fldChar w:fldCharType="separate"/>
+        </w:r>
+        <w:r>
+          <w:rPr>
+            <w:noProof/>
+            <w:webHidden/>
+          </w:rPr>
+          <w:t>18</w:t>
+        </w:r>
+        <w:r>
+          <w:rPr>
+            <w:noProof/>
+            <w:webHidden/>
+          </w:rPr>
+          <w:fldChar w:fldCharType="end"/>
+        </w:r>
+      </w:hyperlink>
+    </w:p>
+    <w:p>
+      <w:pPr>
+        <w:pStyle w:val="TableofFigures"/>
+        <w:tabs>
+          <w:tab w:val="right" w:leader="dot" w:pos="9350"/>
+        </w:tabs>
+        <w:rPr>
+          <w:rFonts w:eastAsiaTheme="minorEastAsia"/>
+          <w:noProof/>
+        </w:rPr>
+      </w:pPr>
+      <w:hyperlink w:anchor="_Toc413802815" w:history="1">
+        <w:r>
+          <w:rPr>
+            <w:rStyle w:val="Hyperlink"/>
+            <w:noProof/>
+          </w:rPr>
+          <w:t>Figure 10: Kanban</w:t>
+        </w:r>
+        <w:r>
+          <w:rPr>
+            <w:noProof/>
+            <w:webHidden/>
+          </w:rPr>
+          <w:tab/>
+        </w:r>
+        <w:r>
+          <w:rPr>
+            <w:noProof/>
+            <w:webHidden/>
+          </w:rPr>
+          <w:fldChar w:fldCharType="begin"/>
+        </w:r>
+        <w:r>
+          <w:rPr>
+            <w:noProof/>
+            <w:webHidden/>
+          </w:rPr>
+          <w:instrText xml:space="preserve"> PAGEREF _Toc413802815 \h </w:instrText>
+        </w:r>
+        <w:r>
+          <w:rPr>
+            <w:noProof/>
+            <w:webHidden/>
+          </w:rPr>
+        </w:r>
+        <w:r>
+          <w:rPr>
+            <w:noProof/>
+            <w:webHidden/>
+          </w:rPr>
+          <w:fldChar w:fldCharType="separate"/>
+        </w:r>
+        <w:r>
+          <w:rPr>
+            <w:noProof/>
+            <w:webHidden/>
+          </w:rPr>
+          <w:t>19</w:t>
+        </w:r>
+        <w:r>
+          <w:rPr>
+            <w:noProof/>
+            <w:webHidden/>
+          </w:rPr>
+          <w:fldChar w:fldCharType="end"/>
+        </w:r>
+      </w:hyperlink>
+    </w:p>
+    <w:p>
+      <w:pPr>
         <w:pStyle w:val="Heading1"/>
       </w:pPr>
       <w:r>
+        <w:rPr>
+          <w:rFonts w:asciiTheme="minorHAnsi" w:eastAsiaTheme="minorHAnsi" w:hAnsiTheme="minorHAnsi" w:cstheme="minorBidi"/>
+          <w:color w:val="auto"/>
+          <w:sz w:val="22"/>
+          <w:szCs w:val="22"/>
+        </w:rPr>
         <w:fldChar w:fldCharType="end"/>
       </w:r>
     </w:p>
@@ -2630,12 +2996,11 @@
       <w:pPr>
         <w:pStyle w:val="Heading1"/>
       </w:pPr>
-      <w:bookmarkStart w:id="0" w:name="_Toc413087794"/>
-      <w:r>
-        <w:lastRenderedPageBreak/>
+      <w:bookmarkStart w:id="1" w:name="_Toc413802816"/>
+      <w:r>
         <w:t>Abstract</w:t>
       </w:r>
-      <w:bookmarkEnd w:id="0"/>
+      <w:bookmarkEnd w:id="1"/>
     </w:p>
     <w:p>
       <w:pPr>
@@ -2660,14 +3025,14 @@
       <w:pPr>
         <w:pStyle w:val="Heading1"/>
       </w:pPr>
-      <w:bookmarkStart w:id="1" w:name="_Toc413087795"/>
+      <w:bookmarkStart w:id="2" w:name="_Toc413802817"/>
       <w:r>
         <w:rPr>
           <w:rStyle w:val="Heading1Char"/>
         </w:rPr>
         <w:t>Software Engineering</w:t>
       </w:r>
-      <w:bookmarkEnd w:id="1"/>
+      <w:bookmarkEnd w:id="2"/>
       <w:r>
         <w:t xml:space="preserve"> </w:t>
       </w:r>
@@ -2805,21 +3170,21 @@
       <w:pPr>
         <w:pStyle w:val="Heading1"/>
       </w:pPr>
-      <w:bookmarkStart w:id="2" w:name="_Toc413087796"/>
+      <w:bookmarkStart w:id="3" w:name="_Toc413802818"/>
       <w:r>
         <w:t>Sub disciplines of software engineering</w:t>
       </w:r>
-      <w:bookmarkEnd w:id="2"/>
+      <w:bookmarkEnd w:id="3"/>
     </w:p>
     <w:p>
       <w:pPr>
         <w:pStyle w:val="Heading2"/>
       </w:pPr>
-      <w:bookmarkStart w:id="3" w:name="_Toc413087797"/>
+      <w:bookmarkStart w:id="4" w:name="_Toc413802819"/>
       <w:r>
         <w:t>Requirements Engineering</w:t>
       </w:r>
-      <w:bookmarkEnd w:id="3"/>
+      <w:bookmarkEnd w:id="4"/>
     </w:p>
     <w:p>
       <w:r>
@@ -2838,10 +3203,7 @@
         </w:rPr>
       </w:pPr>
       <w:r>
-        <w:t>At the third level are subsystem requirements. The number of levels below this level depends on the scale and complexity of the systems developed.</w:t>
-      </w:r>
-      <w:r>
-        <w:t xml:space="preserve"> </w:t>
+        <w:t xml:space="preserve">At the third level are subsystem requirements. The number of levels below this level depends on the scale and complexity of the systems developed. </w:t>
       </w:r>
       <w:r>
         <w:rPr>
@@ -2862,7 +3224,7 @@
         </w:rPr>
         <w:lastRenderedPageBreak/>
         <w:drawing>
-          <wp:inline distT="0" distB="0" distL="0" distR="0" wp14:anchorId="6DF36F88" wp14:editId="2F0AAF71">
+          <wp:inline distT="0" distB="0" distL="0" distR="0" wp14:anchorId="5FFF7323" wp14:editId="65F0FFEC">
             <wp:extent cx="4067175" cy="2686050"/>
             <wp:effectExtent l="0" t="0" r="9525" b="0"/>
             <wp:docPr id="1" name="Picture 1"/>
@@ -2903,7 +3265,7 @@
         <w:pStyle w:val="Caption"/>
         <w:jc w:val="center"/>
       </w:pPr>
-      <w:bookmarkStart w:id="4" w:name="_Toc413087471"/>
+      <w:bookmarkStart w:id="5" w:name="_Toc413802806"/>
       <w:r>
         <w:t xml:space="preserve">Figure </w:t>
       </w:r>
@@ -2923,12 +3285,15 @@
         <w:t>1</w:t>
       </w:r>
       <w:r>
+        <w:rPr>
+          <w:noProof/>
+        </w:rPr>
         <w:fldChar w:fldCharType="end"/>
       </w:r>
       <w:r>
         <w:t>: Top Level Project Requirements</w:t>
       </w:r>
-      <w:bookmarkEnd w:id="4"/>
+      <w:bookmarkEnd w:id="5"/>
     </w:p>
     <w:p>
       <w:r>
@@ -3000,11 +3365,11 @@
       <w:pPr>
         <w:pStyle w:val="Heading2"/>
       </w:pPr>
-      <w:bookmarkStart w:id="5" w:name="_Toc413087798"/>
+      <w:bookmarkStart w:id="6" w:name="_Toc413802820"/>
       <w:r>
         <w:t>Software design</w:t>
       </w:r>
-      <w:bookmarkEnd w:id="5"/>
+      <w:bookmarkEnd w:id="6"/>
       <w:r>
         <w:t xml:space="preserve"> </w:t>
       </w:r>
@@ -3102,11 +3467,11 @@
       <w:pPr>
         <w:pStyle w:val="Heading2"/>
       </w:pPr>
-      <w:bookmarkStart w:id="6" w:name="_Toc413087799"/>
+      <w:bookmarkStart w:id="7" w:name="_Toc413802821"/>
       <w:r>
         <w:t>Software Maintenance</w:t>
       </w:r>
-      <w:bookmarkEnd w:id="6"/>
+      <w:bookmarkEnd w:id="7"/>
     </w:p>
     <w:p>
       <w:r>
@@ -3238,8 +3603,11 @@
         <w:jc w:val="center"/>
       </w:pPr>
       <w:r>
+        <w:rPr>
+          <w:noProof/>
+        </w:rPr>
         <w:drawing>
-          <wp:inline distT="0" distB="0" distL="0" distR="0">
+          <wp:inline distT="0" distB="0" distL="0" distR="0" wp14:anchorId="16791B3C" wp14:editId="3F167B2E">
             <wp:extent cx="3054485" cy="2563717"/>
             <wp:effectExtent l="0" t="0" r="0" b="8255"/>
             <wp:docPr id="3" name="Picture 3" descr="Maintenance Cost Chart"/>
@@ -3293,7 +3661,7 @@
         <w:pStyle w:val="Caption"/>
         <w:jc w:val="center"/>
       </w:pPr>
-      <w:bookmarkStart w:id="7" w:name="_Toc413087472"/>
+      <w:bookmarkStart w:id="8" w:name="_Toc413802807"/>
       <w:r>
         <w:t xml:space="preserve">Figure </w:t>
       </w:r>
@@ -3313,6 +3681,9 @@
         <w:t>2</w:t>
       </w:r>
       <w:r>
+        <w:rPr>
+          <w:noProof/>
+        </w:rPr>
         <w:fldChar w:fldCharType="end"/>
       </w:r>
       <w:r>
@@ -3321,18 +3692,18 @@
       <w:r>
         <w:t>Costs associated with a software project</w:t>
       </w:r>
-      <w:bookmarkEnd w:id="7"/>
+      <w:bookmarkEnd w:id="8"/>
     </w:p>
     <w:p>
       <w:pPr>
         <w:pStyle w:val="Heading2"/>
       </w:pPr>
-      <w:bookmarkStart w:id="8" w:name="_Toc413087800"/>
+      <w:bookmarkStart w:id="9" w:name="_Toc413802822"/>
       <w:r>
         <w:lastRenderedPageBreak/>
         <w:t>Software Testing</w:t>
       </w:r>
-      <w:bookmarkEnd w:id="8"/>
+      <w:bookmarkEnd w:id="9"/>
     </w:p>
     <w:p>
       <w:r>
@@ -3343,11 +3714,11 @@
       <w:pPr>
         <w:pStyle w:val="Heading3"/>
       </w:pPr>
-      <w:bookmarkStart w:id="9" w:name="_Toc413087801"/>
+      <w:bookmarkStart w:id="10" w:name="_Toc413802823"/>
       <w:r>
         <w:t>Software Validation</w:t>
       </w:r>
-      <w:bookmarkEnd w:id="9"/>
+      <w:bookmarkEnd w:id="10"/>
     </w:p>
     <w:p>
       <w:r>
@@ -3399,11 +3770,11 @@
       <w:pPr>
         <w:pStyle w:val="Heading3"/>
       </w:pPr>
-      <w:bookmarkStart w:id="10" w:name="_Toc413087802"/>
+      <w:bookmarkStart w:id="11" w:name="_Toc413802824"/>
       <w:r>
         <w:t>Software Verification</w:t>
       </w:r>
-      <w:bookmarkEnd w:id="10"/>
+      <w:bookmarkEnd w:id="11"/>
     </w:p>
     <w:p>
       <w:r>
@@ -3452,11 +3823,11 @@
       <w:pPr>
         <w:pStyle w:val="Heading3"/>
       </w:pPr>
-      <w:bookmarkStart w:id="11" w:name="_Toc413087803"/>
+      <w:bookmarkStart w:id="12" w:name="_Toc413802825"/>
       <w:r>
         <w:t>Target of the test are -</w:t>
       </w:r>
-      <w:bookmarkEnd w:id="11"/>
+      <w:bookmarkEnd w:id="12"/>
     </w:p>
     <w:p>
       <w:pPr>
@@ -3516,11 +3887,11 @@
       <w:pPr>
         <w:pStyle w:val="Heading3"/>
       </w:pPr>
-      <w:bookmarkStart w:id="12" w:name="_Toc413087804"/>
+      <w:bookmarkStart w:id="13" w:name="_Toc413802826"/>
       <w:r>
         <w:t>Manual Vs Automated Testing</w:t>
       </w:r>
-      <w:bookmarkEnd w:id="12"/>
+      <w:bookmarkEnd w:id="13"/>
     </w:p>
     <w:p>
       <w:r>
@@ -3589,11 +3960,11 @@
       <w:pPr>
         <w:pStyle w:val="Heading3"/>
       </w:pPr>
-      <w:bookmarkStart w:id="13" w:name="_Toc413087805"/>
+      <w:bookmarkStart w:id="14" w:name="_Toc413802827"/>
       <w:r>
         <w:t>Testing Approaches</w:t>
       </w:r>
-      <w:bookmarkEnd w:id="13"/>
+      <w:bookmarkEnd w:id="14"/>
     </w:p>
     <w:p>
       <w:r>
@@ -3636,21 +4007,21 @@
       <w:pPr>
         <w:pStyle w:val="Heading1"/>
       </w:pPr>
-      <w:bookmarkStart w:id="14" w:name="_Toc413087806"/>
+      <w:bookmarkStart w:id="15" w:name="_Toc413802828"/>
       <w:r>
         <w:t>Software Design Strategies</w:t>
       </w:r>
-      <w:bookmarkEnd w:id="14"/>
+      <w:bookmarkEnd w:id="15"/>
     </w:p>
     <w:p>
       <w:pPr>
         <w:pStyle w:val="Heading2"/>
       </w:pPr>
-      <w:bookmarkStart w:id="15" w:name="_Toc413087807"/>
+      <w:bookmarkStart w:id="16" w:name="_Toc413802829"/>
       <w:r>
         <w:t>Structured Design</w:t>
       </w:r>
-      <w:bookmarkEnd w:id="15"/>
+      <w:bookmarkEnd w:id="16"/>
     </w:p>
     <w:p>
       <w:r>
@@ -3666,11 +4037,11 @@
       <w:pPr>
         <w:pStyle w:val="Heading2"/>
       </w:pPr>
-      <w:bookmarkStart w:id="16" w:name="_Toc413087808"/>
+      <w:bookmarkStart w:id="17" w:name="_Toc413802830"/>
       <w:r>
         <w:t>Function Oriented Design</w:t>
       </w:r>
-      <w:bookmarkEnd w:id="16"/>
+      <w:bookmarkEnd w:id="17"/>
     </w:p>
     <w:p>
       <w:r>
@@ -3686,11 +4057,11 @@
       <w:pPr>
         <w:pStyle w:val="Heading2"/>
       </w:pPr>
-      <w:bookmarkStart w:id="17" w:name="_Toc413087809"/>
+      <w:bookmarkStart w:id="18" w:name="_Toc413802831"/>
       <w:r>
         <w:t>Object Oriented Design</w:t>
       </w:r>
-      <w:bookmarkEnd w:id="17"/>
+      <w:bookmarkEnd w:id="18"/>
     </w:p>
     <w:p>
       <w:r>
@@ -3806,11 +4177,11 @@
       <w:pPr>
         <w:pStyle w:val="Heading1"/>
       </w:pPr>
-      <w:bookmarkStart w:id="18" w:name="_Toc413087810"/>
+      <w:bookmarkStart w:id="19" w:name="_Toc413802832"/>
       <w:r>
         <w:t>Computer Aided Software Engineering</w:t>
       </w:r>
-      <w:bookmarkEnd w:id="18"/>
+      <w:bookmarkEnd w:id="19"/>
     </w:p>
     <w:p>
       <w:pPr>
@@ -4064,15 +4435,7 @@
     </w:p>
     <w:p>
       <w:r>
-        <w:t>These tools consist of programming environments like IDE (Integrated Development Environment), in-</w:t>
-      </w:r>
-      <w:proofErr w:type="gramStart"/>
-      <w:r>
-        <w:t>built</w:t>
-      </w:r>
-      <w:proofErr w:type="gramEnd"/>
-      <w:r>
-        <w:t xml:space="preserve"> modules library and simulation tools. These tools provide comprehensive aid in building software product and include features for simulation and testing. For example, </w:t>
+        <w:t xml:space="preserve">These tools consist of programming environments like IDE (Integrated Development Environment), in-built modules library and simulation tools. These tools provide comprehensive aid in building software product and include features for simulation and testing. For example, </w:t>
       </w:r>
       <w:proofErr w:type="spellStart"/>
       <w:r>
@@ -4209,17 +4572,11 @@
       <w:pPr>
         <w:pStyle w:val="Heading1"/>
       </w:pPr>
-      <w:bookmarkStart w:id="19" w:name="_Toc413087811"/>
-      <w:r>
-        <w:t xml:space="preserve">Software Development Life Cycle </w:t>
-      </w:r>
-      <w:r>
-        <w:t>(SDLC)</w:t>
-      </w:r>
-      <w:r>
-        <w:t xml:space="preserve"> Models</w:t>
-      </w:r>
-      <w:bookmarkEnd w:id="19"/>
+      <w:bookmarkStart w:id="20" w:name="_Toc413802833"/>
+      <w:r>
+        <w:t>Software Development Life Cycle (SDLC) Models</w:t>
+      </w:r>
+      <w:bookmarkEnd w:id="20"/>
       <w:r>
         <w:t xml:space="preserve"> </w:t>
       </w:r>
@@ -4233,11 +4590,11 @@
       <w:pPr>
         <w:pStyle w:val="Heading2"/>
       </w:pPr>
-      <w:bookmarkStart w:id="20" w:name="_Toc413087812"/>
+      <w:bookmarkStart w:id="21" w:name="_Toc413802834"/>
       <w:r>
         <w:t>Waterfall Model</w:t>
       </w:r>
-      <w:bookmarkEnd w:id="20"/>
+      <w:bookmarkEnd w:id="21"/>
     </w:p>
     <w:p>
       <w:r>
@@ -4250,8 +4607,11 @@
         <w:jc w:val="center"/>
       </w:pPr>
       <w:r>
+        <w:rPr>
+          <w:noProof/>
+        </w:rPr>
         <w:drawing>
-          <wp:inline distT="0" distB="0" distL="0" distR="0" wp14:anchorId="7D8D04C7" wp14:editId="25FD45BF">
+          <wp:inline distT="0" distB="0" distL="0" distR="0" wp14:anchorId="5C8057E5" wp14:editId="42B8D145">
             <wp:extent cx="4248150" cy="2381250"/>
             <wp:effectExtent l="0" t="0" r="0" b="0"/>
             <wp:docPr id="13" name="Picture 13" descr="http://www.tutorialspoint.com/software_engineering/images/sdlc_waterfall.png"/>
@@ -4305,7 +4665,7 @@
         <w:pStyle w:val="Caption"/>
         <w:jc w:val="center"/>
       </w:pPr>
-      <w:bookmarkStart w:id="21" w:name="_Toc413087473"/>
+      <w:bookmarkStart w:id="22" w:name="_Toc413802808"/>
       <w:r>
         <w:t xml:space="preserve">Figure </w:t>
       </w:r>
@@ -4325,12 +4685,15 @@
         <w:t>3</w:t>
       </w:r>
       <w:r>
+        <w:rPr>
+          <w:noProof/>
+        </w:rPr>
         <w:fldChar w:fldCharType="end"/>
       </w:r>
       <w:r>
         <w:t>: Waterfall Model</w:t>
       </w:r>
-      <w:bookmarkEnd w:id="21"/>
+      <w:bookmarkEnd w:id="22"/>
     </w:p>
     <w:p>
       <w:r>
@@ -4346,11 +4709,11 @@
       <w:pPr>
         <w:pStyle w:val="Heading2"/>
       </w:pPr>
-      <w:bookmarkStart w:id="22" w:name="_Toc413087813"/>
+      <w:bookmarkStart w:id="23" w:name="_Toc413802835"/>
       <w:r>
         <w:t>Iterative Model</w:t>
       </w:r>
-      <w:bookmarkEnd w:id="22"/>
+      <w:bookmarkEnd w:id="23"/>
     </w:p>
     <w:p>
       <w:r>
@@ -4363,9 +4726,12 @@
         <w:jc w:val="center"/>
       </w:pPr>
       <w:r>
+        <w:rPr>
+          <w:noProof/>
+        </w:rPr>
         <w:lastRenderedPageBreak/>
         <w:drawing>
-          <wp:inline distT="0" distB="0" distL="0" distR="0" wp14:anchorId="30948AB3" wp14:editId="4D99C846">
+          <wp:inline distT="0" distB="0" distL="0" distR="0" wp14:anchorId="47411F2E" wp14:editId="2855FCC2">
             <wp:extent cx="4572000" cy="2762250"/>
             <wp:effectExtent l="0" t="0" r="0" b="0"/>
             <wp:docPr id="12" name="Picture 12" descr="Iterative Model"/>
@@ -4419,7 +4785,7 @@
         <w:pStyle w:val="Caption"/>
         <w:jc w:val="center"/>
       </w:pPr>
-      <w:bookmarkStart w:id="23" w:name="_Toc413087474"/>
+      <w:bookmarkStart w:id="24" w:name="_Toc413802809"/>
       <w:r>
         <w:t xml:space="preserve">Figure </w:t>
       </w:r>
@@ -4439,12 +4805,15 @@
         <w:t>4</w:t>
       </w:r>
       <w:r>
+        <w:rPr>
+          <w:noProof/>
+        </w:rPr>
         <w:fldChar w:fldCharType="end"/>
       </w:r>
       <w:r>
         <w:t>: Iterative Model</w:t>
       </w:r>
-      <w:bookmarkEnd w:id="23"/>
+      <w:bookmarkEnd w:id="24"/>
     </w:p>
     <w:p>
       <w:r>
@@ -4460,11 +4829,11 @@
       <w:pPr>
         <w:pStyle w:val="Heading2"/>
       </w:pPr>
-      <w:bookmarkStart w:id="24" w:name="_Toc413087814"/>
+      <w:bookmarkStart w:id="25" w:name="_Toc413802836"/>
       <w:r>
         <w:t>Spiral Model</w:t>
       </w:r>
-      <w:bookmarkEnd w:id="24"/>
+      <w:bookmarkEnd w:id="25"/>
     </w:p>
     <w:p>
       <w:r>
@@ -4477,9 +4846,12 @@
         <w:jc w:val="center"/>
       </w:pPr>
       <w:r>
+        <w:rPr>
+          <w:noProof/>
+        </w:rPr>
         <w:lastRenderedPageBreak/>
         <w:drawing>
-          <wp:inline distT="0" distB="0" distL="0" distR="0" wp14:anchorId="625A1F42" wp14:editId="366E0610">
+          <wp:inline distT="0" distB="0" distL="0" distR="0" wp14:anchorId="05CE582D" wp14:editId="58196494">
             <wp:extent cx="4229100" cy="4572000"/>
             <wp:effectExtent l="0" t="0" r="0" b="0"/>
             <wp:docPr id="11" name="Picture 11" descr="Spiral Model"/>
@@ -4533,7 +4905,7 @@
         <w:pStyle w:val="Caption"/>
         <w:jc w:val="center"/>
       </w:pPr>
-      <w:bookmarkStart w:id="25" w:name="_Toc413087475"/>
+      <w:bookmarkStart w:id="26" w:name="_Toc413802810"/>
       <w:r>
         <w:t xml:space="preserve">Figure </w:t>
       </w:r>
@@ -4553,12 +4925,15 @@
         <w:t>5</w:t>
       </w:r>
       <w:r>
+        <w:rPr>
+          <w:noProof/>
+        </w:rPr>
         <w:fldChar w:fldCharType="end"/>
       </w:r>
       <w:r>
         <w:t>: Spiral Model</w:t>
       </w:r>
-      <w:bookmarkEnd w:id="25"/>
+      <w:bookmarkEnd w:id="26"/>
     </w:p>
     <w:p>
       <w:r>
@@ -4569,14 +4944,14 @@
       <w:pPr>
         <w:pStyle w:val="Heading2"/>
       </w:pPr>
-      <w:bookmarkStart w:id="26" w:name="_Toc413087815"/>
+      <w:bookmarkStart w:id="27" w:name="_Toc413802837"/>
       <w:r>
         <w:t>V – M</w:t>
       </w:r>
       <w:r>
         <w:t>odel</w:t>
       </w:r>
-      <w:bookmarkEnd w:id="26"/>
+      <w:bookmarkEnd w:id="27"/>
     </w:p>
     <w:p>
       <w:r>
@@ -4589,9 +4964,12 @@
         <w:jc w:val="center"/>
       </w:pPr>
       <w:r>
+        <w:rPr>
+          <w:noProof/>
+        </w:rPr>
         <w:lastRenderedPageBreak/>
         <w:drawing>
-          <wp:inline distT="0" distB="0" distL="0" distR="0" wp14:anchorId="6D384869" wp14:editId="233EDBBB">
+          <wp:inline distT="0" distB="0" distL="0" distR="0" wp14:anchorId="61345E60" wp14:editId="31157632">
             <wp:extent cx="4857750" cy="3333750"/>
             <wp:effectExtent l="0" t="0" r="0" b="0"/>
             <wp:docPr id="10" name="Picture 10" descr="V-Model"/>
@@ -4645,7 +5023,7 @@
         <w:pStyle w:val="Caption"/>
         <w:jc w:val="center"/>
       </w:pPr>
-      <w:bookmarkStart w:id="27" w:name="_Toc413087476"/>
+      <w:bookmarkStart w:id="28" w:name="_Toc413802811"/>
       <w:r>
         <w:t xml:space="preserve">Figure </w:t>
       </w:r>
@@ -4653,7 +5031,10 @@
         <w:fldChar w:fldCharType="begin"/>
       </w:r>
       <w:r>
-        <w:instrText xml:space="preserve"> SEQ Figure \* ARABIC </w:instrText>
+        <w:instrText xml:space="preserve"> S</w:instrText>
+      </w:r>
+      <w:r>
+        <w:instrText xml:space="preserve">EQ Figure \* ARABIC </w:instrText>
       </w:r>
       <w:r>
         <w:fldChar w:fldCharType="separate"/>
@@ -4665,12 +5046,15 @@
         <w:t>6</w:t>
       </w:r>
       <w:r>
+        <w:rPr>
+          <w:noProof/>
+        </w:rPr>
         <w:fldChar w:fldCharType="end"/>
       </w:r>
       <w:r>
         <w:t>: V-Model</w:t>
       </w:r>
-      <w:bookmarkEnd w:id="27"/>
+      <w:bookmarkEnd w:id="28"/>
     </w:p>
     <w:p>
       <w:r>
@@ -4686,11 +5070,11 @@
       <w:pPr>
         <w:pStyle w:val="Heading2"/>
       </w:pPr>
-      <w:bookmarkStart w:id="28" w:name="_Toc413087816"/>
+      <w:bookmarkStart w:id="29" w:name="_Toc413802838"/>
       <w:r>
         <w:t>Big Bang Model</w:t>
       </w:r>
-      <w:bookmarkEnd w:id="28"/>
+      <w:bookmarkEnd w:id="29"/>
     </w:p>
     <w:p>
       <w:r>
@@ -4703,9 +5087,12 @@
         <w:jc w:val="center"/>
       </w:pPr>
       <w:r>
+        <w:rPr>
+          <w:noProof/>
+        </w:rPr>
         <w:lastRenderedPageBreak/>
         <w:drawing>
-          <wp:inline distT="0" distB="0" distL="0" distR="0" wp14:anchorId="7C682EB7" wp14:editId="43D51D23">
+          <wp:inline distT="0" distB="0" distL="0" distR="0" wp14:anchorId="1F643688" wp14:editId="628CB521">
             <wp:extent cx="4476750" cy="2190750"/>
             <wp:effectExtent l="0" t="0" r="0" b="0"/>
             <wp:docPr id="9" name="Picture 9" descr="Big Bang Model"/>
@@ -4759,7 +5146,7 @@
         <w:pStyle w:val="Caption"/>
         <w:jc w:val="center"/>
       </w:pPr>
-      <w:bookmarkStart w:id="29" w:name="_Toc413087477"/>
+      <w:bookmarkStart w:id="30" w:name="_Toc413802812"/>
       <w:r>
         <w:t xml:space="preserve">Figure </w:t>
       </w:r>
@@ -4779,12 +5166,15 @@
         <w:t>7</w:t>
       </w:r>
       <w:r>
+        <w:rPr>
+          <w:noProof/>
+        </w:rPr>
         <w:fldChar w:fldCharType="end"/>
       </w:r>
       <w:r>
         <w:t>: Big Bang Model</w:t>
       </w:r>
-      <w:bookmarkEnd w:id="29"/>
+      <w:bookmarkEnd w:id="30"/>
     </w:p>
     <w:p>
       <w:r>
@@ -4800,11 +5190,11 @@
       <w:pPr>
         <w:pStyle w:val="Heading2"/>
       </w:pPr>
-      <w:bookmarkStart w:id="30" w:name="_Toc413087817"/>
+      <w:bookmarkStart w:id="31" w:name="_Toc413802839"/>
       <w:r>
         <w:t>Agile Model</w:t>
       </w:r>
-      <w:bookmarkEnd w:id="30"/>
+      <w:bookmarkEnd w:id="31"/>
     </w:p>
     <w:p>
       <w:r>
@@ -4827,6 +5217,9 @@
         <w:jc w:val="center"/>
       </w:pPr>
       <w:r>
+        <w:rPr>
+          <w:noProof/>
+        </w:rPr>
         <w:drawing>
           <wp:inline distT="0" distB="0" distL="0" distR="0" wp14:anchorId="377E9D7A" wp14:editId="0F6C21CC">
             <wp:extent cx="3997441" cy="2976664"/>
@@ -4882,6 +5275,7 @@
         <w:pStyle w:val="Caption"/>
         <w:jc w:val="center"/>
       </w:pPr>
+      <w:bookmarkStart w:id="32" w:name="_Toc413802813"/>
       <w:r>
         <w:t xml:space="preserve">Figure </w:t>
       </w:r>
@@ -4901,13 +5295,15 @@
         <w:t>8</w:t>
       </w:r>
       <w:r>
+        <w:rPr>
+          <w:noProof/>
+        </w:rPr>
         <w:fldChar w:fldCharType="end"/>
       </w:r>
       <w:r>
         <w:t>: Agile Model</w:t>
       </w:r>
-      <w:bookmarkStart w:id="31" w:name="_GoBack"/>
-      <w:bookmarkEnd w:id="31"/>
+      <w:bookmarkEnd w:id="32"/>
     </w:p>
     <w:p>
       <w:r>
@@ -4917,13 +5313,1101 @@
     </w:p>
     <w:p>
       <w:pPr>
+        <w:pStyle w:val="Heading3"/>
+      </w:pPr>
+      <w:bookmarkStart w:id="33" w:name="_Toc413802840"/>
+      <w:r>
+        <w:t>Extreme</w:t>
+      </w:r>
+      <w:bookmarkEnd w:id="33"/>
+    </w:p>
+    <w:p>
+      <w:r>
+        <w:t xml:space="preserve">In extreme project management methodology, there are no fixed project phases and fixed set of guidelines on how to </w:t>
+      </w:r>
+      <w:r>
+        <w:t>execute the project activities. E</w:t>
+      </w:r>
+      <w:r>
+        <w:t xml:space="preserve">xtreme methodology adapts to the situation and executes the project </w:t>
+      </w:r>
+      <w:r>
+        <w:t>activity the best way possible.</w:t>
+      </w:r>
+    </w:p>
+    <w:p>
+      <w:r>
+        <w:t>By nature, extreme project management methodology does not have lengthy deadlines or delivery dates. The delivery cycles are shorte</w:t>
+      </w:r>
+      <w:r>
+        <w:t xml:space="preserve">r and usually they are 2 weeks. </w:t>
+      </w:r>
+      <w:r>
+        <w:t>Therefore, the entire project team is focused on delivering the scope of the delivery in short term. This allows the team to welcome any scope or requirement changes for the next delivery cycle.</w:t>
+      </w:r>
+    </w:p>
+    <w:p>
+      <w:r>
+        <w:t>In extreme approach, things are done totally a different way, when compared to tradition approaches. Therefore, changing the mindset of the project team is one of the main requirements and responsibilities of the management team.</w:t>
+      </w:r>
+      <w:r>
+        <w:t xml:space="preserve"> </w:t>
+      </w:r>
+      <w:r>
+        <w:t>When it comes to changing the mindset, consider the following rules as the ground rules for extreme approach for project management.</w:t>
+      </w:r>
+    </w:p>
+    <w:p>
+      <w:pPr>
+        <w:numPr>
+          <w:ilvl w:val="0"/>
+          <w:numId w:val="20"/>
+        </w:numPr>
+        <w:spacing w:after="0" w:line="240" w:lineRule="auto"/>
+      </w:pPr>
+      <w:r>
+        <w:t>Requirements and project activities being chaotic is normal</w:t>
+      </w:r>
+    </w:p>
+    <w:p>
+      <w:pPr>
+        <w:numPr>
+          <w:ilvl w:val="0"/>
+          <w:numId w:val="20"/>
+        </w:numPr>
+        <w:spacing w:after="0" w:line="240" w:lineRule="auto"/>
+      </w:pPr>
+      <w:r>
+        <w:t>Uncertainty is the most certain characteristic of an extreme project</w:t>
+      </w:r>
+    </w:p>
+    <w:p>
+      <w:pPr>
+        <w:numPr>
+          <w:ilvl w:val="0"/>
+          <w:numId w:val="20"/>
+        </w:numPr>
+        <w:spacing w:after="0" w:line="240" w:lineRule="auto"/>
+      </w:pPr>
+      <w:r>
+        <w:t>This type of projects are not fully controllable</w:t>
+      </w:r>
+    </w:p>
+    <w:p>
+      <w:pPr>
+        <w:numPr>
+          <w:ilvl w:val="0"/>
+          <w:numId w:val="20"/>
+        </w:numPr>
+        <w:spacing w:after="0" w:line="240" w:lineRule="auto"/>
+      </w:pPr>
+      <w:r>
+        <w:t>Change is the king and you need to welcome it every possible way</w:t>
+      </w:r>
+    </w:p>
+    <w:p>
+      <w:pPr>
+        <w:numPr>
+          <w:ilvl w:val="0"/>
+          <w:numId w:val="20"/>
+        </w:numPr>
+        <w:spacing w:after="0" w:line="240" w:lineRule="auto"/>
+      </w:pPr>
+      <w:r>
+        <w:t>The feeling of security is increased by relaxing the project controls</w:t>
+      </w:r>
+    </w:p>
+    <w:p>
+      <w:pPr>
+        <w:spacing w:after="0" w:line="240" w:lineRule="auto"/>
+      </w:pPr>
+    </w:p>
+    <w:p>
+      <w:pPr>
+        <w:pStyle w:val="Heading3"/>
+      </w:pPr>
+      <w:bookmarkStart w:id="34" w:name="_Toc413802841"/>
+      <w:r>
+        <w:t>Scrum</w:t>
+      </w:r>
+      <w:bookmarkEnd w:id="34"/>
+    </w:p>
+    <w:p>
+      <w:r>
+        <w:t>Scrum is an agile way to manage a project, usually software development. Agile software development with Scrum is often perceived as a methodology; but rather than viewing Scrum as methodology, think of it as a framework for managing a process.</w:t>
+      </w:r>
+    </w:p>
+    <w:p>
+      <w:r>
+        <w:t>In the agile Scrum world, instead of providing complete, detailed descriptions of how everything is to be done on a project, much of it is left up to the Scrum software development team. This is because the team will know best how to solve the problem they are presented.</w:t>
+      </w:r>
+    </w:p>
+    <w:p>
+      <w:r>
+        <w:t>This is why in Scrum development, for example, a sprint planning meeting is described in terms of the desired outcome (a commitment to a set of features to be developed in the next sprint) instead of a set of Entry criteria, Task definitions, Validation criteria, Exit criteria (ETVX) and so on, as would be provided in most methodologies.</w:t>
+      </w:r>
+    </w:p>
+    <w:p>
+      <w:r>
+        <w:t>Scrum relies on a self-organizing, cross-functional team. The scrum team is self-organizing in that there is no overall team leader who decides which person will do which task or how a problem will be solved. Those are issues that are decided by the team as a whole.</w:t>
+      </w:r>
+    </w:p>
+    <w:p>
+      <w:r>
+        <w:t>And in Scrum, a team is cross functional, meaning everyone is needed to take a feature from idea to implementation.</w:t>
+      </w:r>
+    </w:p>
+    <w:p>
+      <w:r>
+        <w:t xml:space="preserve">Within agile development, Scrum teams are supported by two specific roles. The first is a </w:t>
+      </w:r>
+      <w:proofErr w:type="spellStart"/>
+      <w:r>
+        <w:t>ScrumMaster</w:t>
+      </w:r>
+      <w:proofErr w:type="spellEnd"/>
+      <w:r>
+        <w:t>, who can be thought of as a coach for the team, helping team members use the Scrum process to perform at the highest level.</w:t>
+      </w:r>
+    </w:p>
+    <w:p>
+      <w:r>
+        <w:lastRenderedPageBreak/>
+        <w:t>The product owner (PO) is the other role, and in Scrum software development, represents the business, customers or users, and guides the team toward building the right product.</w:t>
+      </w:r>
+    </w:p>
+    <w:p>
+      <w:r>
+        <w:rPr>
+          <w:noProof/>
+        </w:rPr>
+        <w:drawing>
+          <wp:inline distT="0" distB="0" distL="0" distR="0" wp14:anchorId="7C962680" wp14:editId="275005B2">
+            <wp:extent cx="5943600" cy="4455594"/>
+            <wp:effectExtent l="0" t="0" r="0" b="2540"/>
+            <wp:docPr id="2" name="Picture 2" descr="http://www.mountaingoatsoftware.com/system/asset/file/23/scrum800x600.png"/>
+            <wp:cNvGraphicFramePr>
+              <a:graphicFrameLocks xmlns:a="http://schemas.openxmlformats.org/drawingml/2006/main" noChangeAspect="1"/>
+            </wp:cNvGraphicFramePr>
+            <a:graphic xmlns:a="http://schemas.openxmlformats.org/drawingml/2006/main">
+              <a:graphicData uri="http://schemas.openxmlformats.org/drawingml/2006/picture">
+                <pic:pic xmlns:pic="http://schemas.openxmlformats.org/drawingml/2006/picture">
+                  <pic:nvPicPr>
+                    <pic:cNvPr id="0" name="Picture 1" descr="http://www.mountaingoatsoftware.com/system/asset/file/23/scrum800x600.png"/>
+                    <pic:cNvPicPr>
+                      <a:picLocks noChangeAspect="1" noChangeArrowheads="1"/>
+                    </pic:cNvPicPr>
+                  </pic:nvPicPr>
+                  <pic:blipFill>
+                    <a:blip r:embed="rId14">
+                      <a:extLst>
+                        <a:ext uri="{28A0092B-C50C-407E-A947-70E740481C1C}">
+                          <a14:useLocalDpi xmlns:a14="http://schemas.microsoft.com/office/drawing/2010/main" val="0"/>
+                        </a:ext>
+                      </a:extLst>
+                    </a:blip>
+                    <a:srcRect/>
+                    <a:stretch>
+                      <a:fillRect/>
+                    </a:stretch>
+                  </pic:blipFill>
+                  <pic:spPr bwMode="auto">
+                    <a:xfrm>
+                      <a:off x="0" y="0"/>
+                      <a:ext cx="5943600" cy="4455594"/>
+                    </a:xfrm>
+                    <a:prstGeom prst="rect">
+                      <a:avLst/>
+                    </a:prstGeom>
+                    <a:noFill/>
+                    <a:ln>
+                      <a:noFill/>
+                    </a:ln>
+                  </pic:spPr>
+                </pic:pic>
+              </a:graphicData>
+            </a:graphic>
+          </wp:inline>
+        </w:drawing>
+      </w:r>
+    </w:p>
+    <w:p>
+      <w:pPr>
+        <w:pStyle w:val="Caption"/>
+        <w:jc w:val="center"/>
+      </w:pPr>
+      <w:bookmarkStart w:id="35" w:name="_Toc413802814"/>
+      <w:r>
+        <w:t xml:space="preserve">Figure </w:t>
+      </w:r>
+      <w:r>
+        <w:fldChar w:fldCharType="begin"/>
+      </w:r>
+      <w:r>
+        <w:instrText xml:space="preserve"> SEQ Figure \* ARABIC </w:instrText>
+      </w:r>
+      <w:r>
+        <w:fldChar w:fldCharType="separate"/>
+      </w:r>
+      <w:r>
+        <w:rPr>
+          <w:noProof/>
+        </w:rPr>
+        <w:t>9</w:t>
+      </w:r>
+      <w:r>
+        <w:fldChar w:fldCharType="end"/>
+      </w:r>
+      <w:r>
+        <w:t>: Scrum</w:t>
+      </w:r>
+      <w:bookmarkEnd w:id="35"/>
+    </w:p>
+    <w:p>
+      <w:pPr>
+        <w:pStyle w:val="Heading3"/>
+      </w:pPr>
+      <w:bookmarkStart w:id="36" w:name="_Toc413802842"/>
+      <w:r>
+        <w:t>Kanban</w:t>
+      </w:r>
+      <w:bookmarkEnd w:id="36"/>
+    </w:p>
+    <w:p>
+      <w:r>
+        <w:t>Kanban is another framework used to implement agile. Back in the 1940s, Toyota optimized its engineering process by modeling it after how supermarkets stock shelves. Supermarkets stock just enough product to meet consumer demand, a practice that optimizes the flow between the supermarket and the consumer. Because inventory levels match with consumption patterns, the supermarket gains significant efficiency in inventory management and optimizing for the customer. When</w:t>
+      </w:r>
+      <w:r>
+        <w:t xml:space="preserve"> Toyota brought that idea to it</w:t>
+      </w:r>
+      <w:r>
+        <w:t>s factory floors, teams (such as the team that attaches the doors to the car's frame) would deliver a card, or "</w:t>
+      </w:r>
+      <w:proofErr w:type="spellStart"/>
+      <w:r>
+        <w:t>kanban</w:t>
+      </w:r>
+      <w:proofErr w:type="spellEnd"/>
+      <w:r>
+        <w:t>", to each other (say, to the team that assembles the doors) to signal that they have excess capacity and are ready to pull more materials. Although the signaling technology has evolved, this system is still at the core of "just in time" manufacturing today.</w:t>
+      </w:r>
+    </w:p>
+    <w:p>
+      <w:r>
+        <w:t>Kanban does the same for software teams. By matching the amount of </w:t>
+      </w:r>
+      <w:r>
+        <w:t>work in progress</w:t>
+      </w:r>
+      <w:r>
+        <w:t xml:space="preserve"> to the team's capacity, </w:t>
+      </w:r>
+      <w:proofErr w:type="spellStart"/>
+      <w:r>
+        <w:t>kanban</w:t>
+      </w:r>
+      <w:proofErr w:type="spellEnd"/>
+      <w:r>
+        <w:t xml:space="preserve"> gives teams more flexible planning options, faster output, clear focus, and transparency throughout the development cycle. </w:t>
+      </w:r>
+    </w:p>
+    <w:p/>
+    <w:p>
+      <w:pPr>
+        <w:keepNext/>
+        <w:jc w:val="center"/>
+      </w:pPr>
+      <w:r>
+        <w:rPr>
+          <w:noProof/>
+        </w:rPr>
+        <w:lastRenderedPageBreak/>
+        <w:drawing>
+          <wp:inline distT="0" distB="0" distL="0" distR="0" wp14:anchorId="56C71FE1" wp14:editId="301ED52E">
+            <wp:extent cx="5943600" cy="3657519"/>
+            <wp:effectExtent l="0" t="0" r="0" b="635"/>
+            <wp:docPr id="4" name="Picture 4" descr="A key tenant of kanban software development is to limit the amount of work in progress (WIP)."/>
+            <wp:cNvGraphicFramePr>
+              <a:graphicFrameLocks xmlns:a="http://schemas.openxmlformats.org/drawingml/2006/main" noChangeAspect="1"/>
+            </wp:cNvGraphicFramePr>
+            <a:graphic xmlns:a="http://schemas.openxmlformats.org/drawingml/2006/main">
+              <a:graphicData uri="http://schemas.openxmlformats.org/drawingml/2006/picture">
+                <pic:pic xmlns:pic="http://schemas.openxmlformats.org/drawingml/2006/picture">
+                  <pic:nvPicPr>
+                    <pic:cNvPr id="0" name="Picture 3" descr="A key tenant of kanban software development is to limit the amount of work in progress (WIP)."/>
+                    <pic:cNvPicPr>
+                      <a:picLocks noChangeAspect="1" noChangeArrowheads="1"/>
+                    </pic:cNvPicPr>
+                  </pic:nvPicPr>
+                  <pic:blipFill>
+                    <a:blip r:embed="rId15">
+                      <a:extLst>
+                        <a:ext uri="{28A0092B-C50C-407E-A947-70E740481C1C}">
+                          <a14:useLocalDpi xmlns:a14="http://schemas.microsoft.com/office/drawing/2010/main" val="0"/>
+                        </a:ext>
+                      </a:extLst>
+                    </a:blip>
+                    <a:srcRect/>
+                    <a:stretch>
+                      <a:fillRect/>
+                    </a:stretch>
+                  </pic:blipFill>
+                  <pic:spPr bwMode="auto">
+                    <a:xfrm>
+                      <a:off x="0" y="0"/>
+                      <a:ext cx="5943600" cy="3657519"/>
+                    </a:xfrm>
+                    <a:prstGeom prst="rect">
+                      <a:avLst/>
+                    </a:prstGeom>
+                    <a:noFill/>
+                    <a:ln>
+                      <a:noFill/>
+                    </a:ln>
+                  </pic:spPr>
+                </pic:pic>
+              </a:graphicData>
+            </a:graphic>
+          </wp:inline>
+        </w:drawing>
+      </w:r>
+    </w:p>
+    <w:p>
+      <w:pPr>
+        <w:pStyle w:val="Caption"/>
+        <w:jc w:val="center"/>
+      </w:pPr>
+      <w:bookmarkStart w:id="37" w:name="_Toc413802815"/>
+      <w:r>
+        <w:t xml:space="preserve">Figure </w:t>
+      </w:r>
+      <w:r>
+        <w:fldChar w:fldCharType="begin"/>
+      </w:r>
+      <w:r>
+        <w:instrText xml:space="preserve"> SEQ Figure \* ARABIC </w:instrText>
+      </w:r>
+      <w:r>
+        <w:fldChar w:fldCharType="separate"/>
+      </w:r>
+      <w:r>
+        <w:rPr>
+          <w:noProof/>
+        </w:rPr>
+        <w:t>10</w:t>
+      </w:r>
+      <w:r>
+        <w:fldChar w:fldCharType="end"/>
+      </w:r>
+      <w:r>
+        <w:t>: Kanban</w:t>
+      </w:r>
+      <w:bookmarkEnd w:id="37"/>
+    </w:p>
+    <w:tbl>
+      <w:tblPr>
+        <w:tblW w:w="9460" w:type="dxa"/>
+        <w:tblCellSpacing w:w="15" w:type="dxa"/>
+        <w:tblCellMar>
+          <w:left w:w="0" w:type="dxa"/>
+          <w:right w:w="0" w:type="dxa"/>
+        </w:tblCellMar>
+        <w:tblLook w:val="04A0" w:firstRow="1" w:lastRow="0" w:firstColumn="1" w:lastColumn="0" w:noHBand="0" w:noVBand="1"/>
+      </w:tblPr>
+      <w:tblGrid>
+        <w:gridCol w:w="2160"/>
+        <w:gridCol w:w="3699"/>
+        <w:gridCol w:w="3601"/>
+      </w:tblGrid>
+      <w:tr>
+        <w:trPr>
+          <w:trHeight w:val="750"/>
+          <w:tblHeader/>
+          <w:tblCellSpacing w:w="15" w:type="dxa"/>
+        </w:trPr>
+        <w:tc>
+          <w:tcPr>
+            <w:tcW w:w="2115" w:type="dxa"/>
+            <w:tcBorders>
+              <w:top w:val="nil"/>
+              <w:left w:val="nil"/>
+              <w:bottom w:val="nil"/>
+              <w:right w:val="nil"/>
+            </w:tcBorders>
+            <w:tcMar>
+              <w:top w:w="150" w:type="dxa"/>
+              <w:left w:w="150" w:type="dxa"/>
+              <w:bottom w:w="150" w:type="dxa"/>
+              <w:right w:w="150" w:type="dxa"/>
+            </w:tcMar>
+            <w:vAlign w:val="center"/>
+            <w:hideMark/>
+          </w:tcPr>
+          <w:p>
+            <w:pPr>
+              <w:spacing w:after="0" w:line="240" w:lineRule="auto"/>
+              <w:rPr>
+                <w:rFonts w:ascii="Helvetica" w:eastAsia="Times New Roman" w:hAnsi="Helvetica" w:cs="Times New Roman"/>
+                <w:caps/>
+                <w:color w:val="205081"/>
+                <w:sz w:val="21"/>
+                <w:szCs w:val="21"/>
+              </w:rPr>
+            </w:pPr>
+            <w:r>
+              <w:rPr>
+                <w:rFonts w:ascii="Helvetica" w:eastAsia="Times New Roman" w:hAnsi="Helvetica" w:cs="Times New Roman"/>
+                <w:caps/>
+                <w:color w:val="205081"/>
+                <w:sz w:val="21"/>
+                <w:szCs w:val="21"/>
+              </w:rPr>
+              <w:t> </w:t>
+            </w:r>
+          </w:p>
+        </w:tc>
+        <w:tc>
+          <w:tcPr>
+            <w:tcW w:w="3669" w:type="dxa"/>
+            <w:tcBorders>
+              <w:top w:val="nil"/>
+              <w:left w:val="nil"/>
+              <w:bottom w:val="nil"/>
+              <w:right w:val="nil"/>
+            </w:tcBorders>
+            <w:tcMar>
+              <w:top w:w="150" w:type="dxa"/>
+              <w:left w:w="150" w:type="dxa"/>
+              <w:bottom w:w="150" w:type="dxa"/>
+              <w:right w:w="150" w:type="dxa"/>
+            </w:tcMar>
+            <w:vAlign w:val="center"/>
+            <w:hideMark/>
+          </w:tcPr>
+          <w:p>
+            <w:pPr>
+              <w:spacing w:after="0" w:line="240" w:lineRule="auto"/>
+              <w:rPr>
+                <w:rFonts w:asciiTheme="majorHAnsi" w:eastAsia="Times New Roman" w:hAnsiTheme="majorHAnsi" w:cs="Times New Roman"/>
+                <w:caps/>
+                <w:color w:val="205081"/>
+              </w:rPr>
+            </w:pPr>
+            <w:r>
+              <w:rPr>
+                <w:rFonts w:asciiTheme="majorHAnsi" w:eastAsia="Times New Roman" w:hAnsiTheme="majorHAnsi" w:cs="Times New Roman"/>
+                <w:caps/>
+                <w:color w:val="205081"/>
+              </w:rPr>
+              <w:t>SCRUM</w:t>
+            </w:r>
+          </w:p>
+        </w:tc>
+        <w:tc>
+          <w:tcPr>
+            <w:tcW w:w="0" w:type="auto"/>
+            <w:tcBorders>
+              <w:top w:val="nil"/>
+              <w:left w:val="nil"/>
+              <w:bottom w:val="nil"/>
+              <w:right w:val="nil"/>
+            </w:tcBorders>
+            <w:tcMar>
+              <w:top w:w="150" w:type="dxa"/>
+              <w:left w:w="150" w:type="dxa"/>
+              <w:bottom w:w="150" w:type="dxa"/>
+              <w:right w:w="150" w:type="dxa"/>
+            </w:tcMar>
+            <w:vAlign w:val="center"/>
+            <w:hideMark/>
+          </w:tcPr>
+          <w:p>
+            <w:pPr>
+              <w:spacing w:after="0" w:line="240" w:lineRule="auto"/>
+              <w:rPr>
+                <w:rFonts w:asciiTheme="majorHAnsi" w:eastAsia="Times New Roman" w:hAnsiTheme="majorHAnsi" w:cs="Times New Roman"/>
+                <w:caps/>
+                <w:color w:val="205081"/>
+              </w:rPr>
+            </w:pPr>
+            <w:r>
+              <w:rPr>
+                <w:rFonts w:asciiTheme="majorHAnsi" w:eastAsia="Times New Roman" w:hAnsiTheme="majorHAnsi" w:cs="Times New Roman"/>
+                <w:caps/>
+                <w:color w:val="205081"/>
+              </w:rPr>
+              <w:t>KANBAN</w:t>
+            </w:r>
+          </w:p>
+        </w:tc>
+      </w:tr>
+      <w:tr>
+        <w:trPr>
+          <w:trHeight w:val="297"/>
+          <w:tblCellSpacing w:w="15" w:type="dxa"/>
+        </w:trPr>
+        <w:tc>
+          <w:tcPr>
+            <w:tcW w:w="2115" w:type="dxa"/>
+            <w:tcBorders>
+              <w:top w:val="single" w:sz="6" w:space="0" w:color="CCCCCC"/>
+              <w:left w:val="nil"/>
+              <w:bottom w:val="nil"/>
+              <w:right w:val="single" w:sz="6" w:space="0" w:color="CCCCCC"/>
+            </w:tcBorders>
+            <w:tcMar>
+              <w:top w:w="150" w:type="dxa"/>
+              <w:left w:w="150" w:type="dxa"/>
+              <w:bottom w:w="150" w:type="dxa"/>
+              <w:right w:w="375" w:type="dxa"/>
+            </w:tcMar>
+            <w:vAlign w:val="bottom"/>
+            <w:hideMark/>
+          </w:tcPr>
+          <w:p>
+            <w:pPr>
+              <w:spacing w:after="0" w:line="240" w:lineRule="auto"/>
+              <w:rPr>
+                <w:rFonts w:ascii="Helvetica" w:eastAsia="Times New Roman" w:hAnsi="Helvetica" w:cs="Times New Roman"/>
+                <w:color w:val="205081"/>
+                <w:sz w:val="24"/>
+                <w:szCs w:val="24"/>
+              </w:rPr>
+            </w:pPr>
+            <w:r>
+              <w:rPr>
+                <w:rFonts w:ascii="Helvetica" w:eastAsia="Times New Roman" w:hAnsi="Helvetica" w:cs="Times New Roman"/>
+                <w:color w:val="205081"/>
+                <w:sz w:val="24"/>
+                <w:szCs w:val="24"/>
+              </w:rPr>
+              <w:t>Cadence</w:t>
+            </w:r>
+          </w:p>
+        </w:tc>
+        <w:tc>
+          <w:tcPr>
+            <w:tcW w:w="3669" w:type="dxa"/>
+            <w:tcBorders>
+              <w:top w:val="single" w:sz="6" w:space="0" w:color="CCCCCC"/>
+              <w:left w:val="nil"/>
+              <w:bottom w:val="nil"/>
+              <w:right w:val="nil"/>
+            </w:tcBorders>
+            <w:tcMar>
+              <w:top w:w="150" w:type="dxa"/>
+              <w:left w:w="150" w:type="dxa"/>
+              <w:bottom w:w="150" w:type="dxa"/>
+              <w:right w:w="150" w:type="dxa"/>
+            </w:tcMar>
+            <w:vAlign w:val="bottom"/>
+            <w:hideMark/>
+          </w:tcPr>
+          <w:p>
+            <w:pPr>
+              <w:spacing w:after="0" w:line="240" w:lineRule="auto"/>
+              <w:rPr>
+                <w:rFonts w:asciiTheme="majorHAnsi" w:eastAsia="Times New Roman" w:hAnsiTheme="majorHAnsi" w:cs="Times New Roman"/>
+                <w:color w:val="000000"/>
+              </w:rPr>
+            </w:pPr>
+            <w:r>
+              <w:rPr>
+                <w:rFonts w:asciiTheme="majorHAnsi" w:eastAsia="Times New Roman" w:hAnsiTheme="majorHAnsi" w:cs="Times New Roman"/>
+                <w:color w:val="000000"/>
+              </w:rPr>
+              <w:t xml:space="preserve">Regular fixed length sprints </w:t>
+            </w:r>
+          </w:p>
+        </w:tc>
+        <w:tc>
+          <w:tcPr>
+            <w:tcW w:w="0" w:type="auto"/>
+            <w:tcBorders>
+              <w:top w:val="single" w:sz="6" w:space="0" w:color="CCCCCC"/>
+              <w:left w:val="nil"/>
+              <w:bottom w:val="nil"/>
+              <w:right w:val="nil"/>
+            </w:tcBorders>
+            <w:tcMar>
+              <w:top w:w="150" w:type="dxa"/>
+              <w:left w:w="150" w:type="dxa"/>
+              <w:bottom w:w="150" w:type="dxa"/>
+              <w:right w:w="0" w:type="dxa"/>
+            </w:tcMar>
+            <w:vAlign w:val="bottom"/>
+            <w:hideMark/>
+          </w:tcPr>
+          <w:p>
+            <w:pPr>
+              <w:spacing w:after="0" w:line="240" w:lineRule="auto"/>
+              <w:rPr>
+                <w:rFonts w:asciiTheme="majorHAnsi" w:eastAsia="Times New Roman" w:hAnsiTheme="majorHAnsi" w:cs="Times New Roman"/>
+                <w:color w:val="000000"/>
+              </w:rPr>
+            </w:pPr>
+            <w:r>
+              <w:rPr>
+                <w:rFonts w:asciiTheme="majorHAnsi" w:eastAsia="Times New Roman" w:hAnsiTheme="majorHAnsi" w:cs="Times New Roman"/>
+                <w:color w:val="000000"/>
+              </w:rPr>
+              <w:t>Continuous flow</w:t>
+            </w:r>
+          </w:p>
+        </w:tc>
+      </w:tr>
+      <w:tr>
+        <w:trPr>
+          <w:trHeight w:val="549"/>
+          <w:tblCellSpacing w:w="15" w:type="dxa"/>
+        </w:trPr>
+        <w:tc>
+          <w:tcPr>
+            <w:tcW w:w="2115" w:type="dxa"/>
+            <w:tcBorders>
+              <w:top w:val="single" w:sz="6" w:space="0" w:color="CCCCCC"/>
+              <w:left w:val="nil"/>
+              <w:bottom w:val="nil"/>
+              <w:right w:val="single" w:sz="6" w:space="0" w:color="CCCCCC"/>
+            </w:tcBorders>
+            <w:tcMar>
+              <w:top w:w="150" w:type="dxa"/>
+              <w:left w:w="150" w:type="dxa"/>
+              <w:bottom w:w="150" w:type="dxa"/>
+              <w:right w:w="375" w:type="dxa"/>
+            </w:tcMar>
+            <w:vAlign w:val="bottom"/>
+            <w:hideMark/>
+          </w:tcPr>
+          <w:p>
+            <w:pPr>
+              <w:spacing w:after="0" w:line="240" w:lineRule="auto"/>
+              <w:rPr>
+                <w:rFonts w:ascii="Helvetica" w:eastAsia="Times New Roman" w:hAnsi="Helvetica" w:cs="Times New Roman"/>
+                <w:color w:val="205081"/>
+                <w:sz w:val="24"/>
+                <w:szCs w:val="24"/>
+              </w:rPr>
+            </w:pPr>
+            <w:r>
+              <w:rPr>
+                <w:rFonts w:ascii="Helvetica" w:eastAsia="Times New Roman" w:hAnsi="Helvetica" w:cs="Times New Roman"/>
+                <w:color w:val="205081"/>
+                <w:sz w:val="24"/>
+                <w:szCs w:val="24"/>
+              </w:rPr>
+              <w:t>Release methodology</w:t>
+            </w:r>
+          </w:p>
+        </w:tc>
+        <w:tc>
+          <w:tcPr>
+            <w:tcW w:w="3669" w:type="dxa"/>
+            <w:tcBorders>
+              <w:top w:val="single" w:sz="6" w:space="0" w:color="CCCCCC"/>
+              <w:left w:val="nil"/>
+              <w:bottom w:val="nil"/>
+              <w:right w:val="nil"/>
+            </w:tcBorders>
+            <w:tcMar>
+              <w:top w:w="150" w:type="dxa"/>
+              <w:left w:w="150" w:type="dxa"/>
+              <w:bottom w:w="150" w:type="dxa"/>
+              <w:right w:w="150" w:type="dxa"/>
+            </w:tcMar>
+            <w:vAlign w:val="bottom"/>
+            <w:hideMark/>
+          </w:tcPr>
+          <w:p>
+            <w:pPr>
+              <w:spacing w:after="0" w:line="240" w:lineRule="auto"/>
+              <w:rPr>
+                <w:rFonts w:asciiTheme="majorHAnsi" w:eastAsia="Times New Roman" w:hAnsiTheme="majorHAnsi" w:cs="Times New Roman"/>
+                <w:color w:val="000000"/>
+              </w:rPr>
+            </w:pPr>
+            <w:r>
+              <w:rPr>
+                <w:rFonts w:asciiTheme="majorHAnsi" w:eastAsia="Times New Roman" w:hAnsiTheme="majorHAnsi" w:cs="Times New Roman"/>
+                <w:color w:val="000000"/>
+              </w:rPr>
+              <w:t>At the end of each sprint if approved by the product owner</w:t>
+            </w:r>
+          </w:p>
+        </w:tc>
+        <w:tc>
+          <w:tcPr>
+            <w:tcW w:w="0" w:type="auto"/>
+            <w:tcBorders>
+              <w:top w:val="single" w:sz="6" w:space="0" w:color="CCCCCC"/>
+              <w:left w:val="nil"/>
+              <w:bottom w:val="nil"/>
+              <w:right w:val="nil"/>
+            </w:tcBorders>
+            <w:tcMar>
+              <w:top w:w="150" w:type="dxa"/>
+              <w:left w:w="150" w:type="dxa"/>
+              <w:bottom w:w="150" w:type="dxa"/>
+              <w:right w:w="0" w:type="dxa"/>
+            </w:tcMar>
+            <w:vAlign w:val="bottom"/>
+            <w:hideMark/>
+          </w:tcPr>
+          <w:p>
+            <w:pPr>
+              <w:spacing w:after="0" w:line="240" w:lineRule="auto"/>
+              <w:rPr>
+                <w:rFonts w:asciiTheme="majorHAnsi" w:eastAsia="Times New Roman" w:hAnsiTheme="majorHAnsi" w:cs="Times New Roman"/>
+                <w:color w:val="000000"/>
+              </w:rPr>
+            </w:pPr>
+            <w:r>
+              <w:rPr>
+                <w:rFonts w:asciiTheme="majorHAnsi" w:eastAsia="Times New Roman" w:hAnsiTheme="majorHAnsi" w:cs="Times New Roman"/>
+                <w:color w:val="000000"/>
+              </w:rPr>
+              <w:t>Continuous delivery or at the team's discretion</w:t>
+            </w:r>
+          </w:p>
+        </w:tc>
+      </w:tr>
+      <w:tr>
+        <w:trPr>
+          <w:trHeight w:val="549"/>
+          <w:tblCellSpacing w:w="15" w:type="dxa"/>
+        </w:trPr>
+        <w:tc>
+          <w:tcPr>
+            <w:tcW w:w="2115" w:type="dxa"/>
+            <w:tcBorders>
+              <w:top w:val="single" w:sz="6" w:space="0" w:color="CCCCCC"/>
+              <w:left w:val="nil"/>
+              <w:bottom w:val="nil"/>
+              <w:right w:val="single" w:sz="6" w:space="0" w:color="CCCCCC"/>
+            </w:tcBorders>
+            <w:tcMar>
+              <w:top w:w="150" w:type="dxa"/>
+              <w:left w:w="150" w:type="dxa"/>
+              <w:bottom w:w="150" w:type="dxa"/>
+              <w:right w:w="375" w:type="dxa"/>
+            </w:tcMar>
+            <w:vAlign w:val="bottom"/>
+            <w:hideMark/>
+          </w:tcPr>
+          <w:p>
+            <w:pPr>
+              <w:spacing w:after="0" w:line="240" w:lineRule="auto"/>
+              <w:rPr>
+                <w:rFonts w:ascii="Helvetica" w:eastAsia="Times New Roman" w:hAnsi="Helvetica" w:cs="Times New Roman"/>
+                <w:color w:val="205081"/>
+                <w:sz w:val="24"/>
+                <w:szCs w:val="24"/>
+              </w:rPr>
+            </w:pPr>
+            <w:r>
+              <w:rPr>
+                <w:rFonts w:ascii="Helvetica" w:eastAsia="Times New Roman" w:hAnsi="Helvetica" w:cs="Times New Roman"/>
+                <w:color w:val="205081"/>
+                <w:sz w:val="24"/>
+                <w:szCs w:val="24"/>
+              </w:rPr>
+              <w:t>Roles</w:t>
+            </w:r>
+          </w:p>
+        </w:tc>
+        <w:tc>
+          <w:tcPr>
+            <w:tcW w:w="3669" w:type="dxa"/>
+            <w:tcBorders>
+              <w:top w:val="single" w:sz="6" w:space="0" w:color="CCCCCC"/>
+              <w:left w:val="nil"/>
+              <w:bottom w:val="nil"/>
+              <w:right w:val="nil"/>
+            </w:tcBorders>
+            <w:tcMar>
+              <w:top w:w="150" w:type="dxa"/>
+              <w:left w:w="150" w:type="dxa"/>
+              <w:bottom w:w="150" w:type="dxa"/>
+              <w:right w:w="150" w:type="dxa"/>
+            </w:tcMar>
+            <w:vAlign w:val="bottom"/>
+            <w:hideMark/>
+          </w:tcPr>
+          <w:p>
+            <w:pPr>
+              <w:spacing w:after="0" w:line="240" w:lineRule="auto"/>
+              <w:rPr>
+                <w:rFonts w:asciiTheme="majorHAnsi" w:eastAsia="Times New Roman" w:hAnsiTheme="majorHAnsi" w:cs="Times New Roman"/>
+                <w:color w:val="000000"/>
+              </w:rPr>
+            </w:pPr>
+            <w:r>
+              <w:rPr>
+                <w:rFonts w:asciiTheme="majorHAnsi" w:eastAsia="Times New Roman" w:hAnsiTheme="majorHAnsi" w:cs="Times New Roman"/>
+                <w:color w:val="000000"/>
+              </w:rPr>
+              <w:t>Product owner, scrum master, development team</w:t>
+            </w:r>
+          </w:p>
+        </w:tc>
+        <w:tc>
+          <w:tcPr>
+            <w:tcW w:w="0" w:type="auto"/>
+            <w:tcBorders>
+              <w:top w:val="single" w:sz="6" w:space="0" w:color="CCCCCC"/>
+              <w:left w:val="nil"/>
+              <w:bottom w:val="nil"/>
+              <w:right w:val="nil"/>
+            </w:tcBorders>
+            <w:tcMar>
+              <w:top w:w="150" w:type="dxa"/>
+              <w:left w:w="150" w:type="dxa"/>
+              <w:bottom w:w="150" w:type="dxa"/>
+              <w:right w:w="0" w:type="dxa"/>
+            </w:tcMar>
+            <w:vAlign w:val="bottom"/>
+            <w:hideMark/>
+          </w:tcPr>
+          <w:p>
+            <w:pPr>
+              <w:spacing w:after="0" w:line="240" w:lineRule="auto"/>
+              <w:rPr>
+                <w:rFonts w:asciiTheme="majorHAnsi" w:eastAsia="Times New Roman" w:hAnsiTheme="majorHAnsi" w:cs="Times New Roman"/>
+                <w:color w:val="000000"/>
+              </w:rPr>
+            </w:pPr>
+            <w:r>
+              <w:rPr>
+                <w:rFonts w:asciiTheme="majorHAnsi" w:eastAsia="Times New Roman" w:hAnsiTheme="majorHAnsi" w:cs="Times New Roman"/>
+                <w:color w:val="000000"/>
+              </w:rPr>
+              <w:t>No existing roles. Some teams enlist the help of an agile coach.</w:t>
+            </w:r>
+          </w:p>
+        </w:tc>
+      </w:tr>
+      <w:tr>
+        <w:trPr>
+          <w:trHeight w:val="423"/>
+          <w:tblCellSpacing w:w="15" w:type="dxa"/>
+        </w:trPr>
+        <w:tc>
+          <w:tcPr>
+            <w:tcW w:w="2115" w:type="dxa"/>
+            <w:tcBorders>
+              <w:top w:val="single" w:sz="6" w:space="0" w:color="CCCCCC"/>
+              <w:left w:val="nil"/>
+              <w:bottom w:val="nil"/>
+              <w:right w:val="single" w:sz="6" w:space="0" w:color="CCCCCC"/>
+            </w:tcBorders>
+            <w:tcMar>
+              <w:top w:w="150" w:type="dxa"/>
+              <w:left w:w="150" w:type="dxa"/>
+              <w:bottom w:w="150" w:type="dxa"/>
+              <w:right w:w="375" w:type="dxa"/>
+            </w:tcMar>
+            <w:vAlign w:val="bottom"/>
+            <w:hideMark/>
+          </w:tcPr>
+          <w:p>
+            <w:pPr>
+              <w:spacing w:after="0" w:line="240" w:lineRule="auto"/>
+              <w:rPr>
+                <w:rFonts w:ascii="Helvetica" w:eastAsia="Times New Roman" w:hAnsi="Helvetica" w:cs="Times New Roman"/>
+                <w:color w:val="205081"/>
+                <w:sz w:val="24"/>
+                <w:szCs w:val="24"/>
+              </w:rPr>
+            </w:pPr>
+            <w:r>
+              <w:rPr>
+                <w:rFonts w:ascii="Helvetica" w:eastAsia="Times New Roman" w:hAnsi="Helvetica" w:cs="Times New Roman"/>
+                <w:color w:val="205081"/>
+                <w:sz w:val="24"/>
+                <w:szCs w:val="24"/>
+              </w:rPr>
+              <w:t>Key metrics</w:t>
+            </w:r>
+          </w:p>
+        </w:tc>
+        <w:tc>
+          <w:tcPr>
+            <w:tcW w:w="3669" w:type="dxa"/>
+            <w:tcBorders>
+              <w:top w:val="single" w:sz="6" w:space="0" w:color="CCCCCC"/>
+              <w:left w:val="nil"/>
+              <w:bottom w:val="nil"/>
+              <w:right w:val="nil"/>
+            </w:tcBorders>
+            <w:tcMar>
+              <w:top w:w="150" w:type="dxa"/>
+              <w:left w:w="150" w:type="dxa"/>
+              <w:bottom w:w="150" w:type="dxa"/>
+              <w:right w:w="150" w:type="dxa"/>
+            </w:tcMar>
+            <w:vAlign w:val="bottom"/>
+            <w:hideMark/>
+          </w:tcPr>
+          <w:p>
+            <w:pPr>
+              <w:spacing w:after="0" w:line="240" w:lineRule="auto"/>
+              <w:rPr>
+                <w:rFonts w:asciiTheme="majorHAnsi" w:eastAsia="Times New Roman" w:hAnsiTheme="majorHAnsi" w:cs="Times New Roman"/>
+                <w:color w:val="000000"/>
+              </w:rPr>
+            </w:pPr>
+            <w:r>
+              <w:rPr>
+                <w:rFonts w:asciiTheme="majorHAnsi" w:eastAsia="Times New Roman" w:hAnsiTheme="majorHAnsi" w:cs="Times New Roman"/>
+                <w:color w:val="000000"/>
+              </w:rPr>
+              <w:t>Velocity</w:t>
+            </w:r>
+          </w:p>
+        </w:tc>
+        <w:tc>
+          <w:tcPr>
+            <w:tcW w:w="0" w:type="auto"/>
+            <w:tcBorders>
+              <w:top w:val="single" w:sz="6" w:space="0" w:color="CCCCCC"/>
+              <w:left w:val="nil"/>
+              <w:bottom w:val="nil"/>
+              <w:right w:val="nil"/>
+            </w:tcBorders>
+            <w:tcMar>
+              <w:top w:w="150" w:type="dxa"/>
+              <w:left w:w="150" w:type="dxa"/>
+              <w:bottom w:w="150" w:type="dxa"/>
+              <w:right w:w="0" w:type="dxa"/>
+            </w:tcMar>
+            <w:vAlign w:val="bottom"/>
+            <w:hideMark/>
+          </w:tcPr>
+          <w:p>
+            <w:pPr>
+              <w:spacing w:after="0" w:line="240" w:lineRule="auto"/>
+              <w:rPr>
+                <w:rFonts w:asciiTheme="majorHAnsi" w:eastAsia="Times New Roman" w:hAnsiTheme="majorHAnsi" w:cs="Times New Roman"/>
+                <w:color w:val="000000"/>
+              </w:rPr>
+            </w:pPr>
+            <w:r>
+              <w:rPr>
+                <w:rFonts w:asciiTheme="majorHAnsi" w:eastAsia="Times New Roman" w:hAnsiTheme="majorHAnsi" w:cs="Times New Roman"/>
+                <w:color w:val="000000"/>
+              </w:rPr>
+              <w:t>Cycle time</w:t>
+            </w:r>
+          </w:p>
+        </w:tc>
+      </w:tr>
+      <w:tr>
+        <w:trPr>
+          <w:trHeight w:val="750"/>
+          <w:tblCellSpacing w:w="15" w:type="dxa"/>
+        </w:trPr>
+        <w:tc>
+          <w:tcPr>
+            <w:tcW w:w="2115" w:type="dxa"/>
+            <w:tcBorders>
+              <w:top w:val="single" w:sz="6" w:space="0" w:color="CCCCCC"/>
+              <w:left w:val="nil"/>
+              <w:bottom w:val="nil"/>
+              <w:right w:val="single" w:sz="6" w:space="0" w:color="CCCCCC"/>
+            </w:tcBorders>
+            <w:tcMar>
+              <w:top w:w="150" w:type="dxa"/>
+              <w:left w:w="150" w:type="dxa"/>
+              <w:bottom w:w="150" w:type="dxa"/>
+              <w:right w:w="375" w:type="dxa"/>
+            </w:tcMar>
+            <w:vAlign w:val="bottom"/>
+            <w:hideMark/>
+          </w:tcPr>
+          <w:p>
+            <w:pPr>
+              <w:spacing w:after="0" w:line="240" w:lineRule="auto"/>
+              <w:rPr>
+                <w:rFonts w:ascii="Helvetica" w:eastAsia="Times New Roman" w:hAnsi="Helvetica" w:cs="Times New Roman"/>
+                <w:color w:val="205081"/>
+                <w:sz w:val="24"/>
+                <w:szCs w:val="24"/>
+              </w:rPr>
+            </w:pPr>
+            <w:r>
+              <w:rPr>
+                <w:rFonts w:ascii="Helvetica" w:eastAsia="Times New Roman" w:hAnsi="Helvetica" w:cs="Times New Roman"/>
+                <w:color w:val="205081"/>
+                <w:sz w:val="24"/>
+                <w:szCs w:val="24"/>
+              </w:rPr>
+              <w:t>Change philosophy</w:t>
+            </w:r>
+          </w:p>
+        </w:tc>
+        <w:tc>
+          <w:tcPr>
+            <w:tcW w:w="3669" w:type="dxa"/>
+            <w:tcBorders>
+              <w:top w:val="single" w:sz="6" w:space="0" w:color="CCCCCC"/>
+              <w:left w:val="nil"/>
+              <w:bottom w:val="nil"/>
+              <w:right w:val="nil"/>
+            </w:tcBorders>
+            <w:tcMar>
+              <w:top w:w="150" w:type="dxa"/>
+              <w:left w:w="150" w:type="dxa"/>
+              <w:bottom w:w="150" w:type="dxa"/>
+              <w:right w:w="150" w:type="dxa"/>
+            </w:tcMar>
+            <w:vAlign w:val="bottom"/>
+            <w:hideMark/>
+          </w:tcPr>
+          <w:p>
+            <w:pPr>
+              <w:spacing w:after="0" w:line="240" w:lineRule="auto"/>
+              <w:rPr>
+                <w:rFonts w:asciiTheme="majorHAnsi" w:eastAsia="Times New Roman" w:hAnsiTheme="majorHAnsi" w:cs="Times New Roman"/>
+                <w:color w:val="000000"/>
+              </w:rPr>
+            </w:pPr>
+            <w:r>
+              <w:rPr>
+                <w:rFonts w:asciiTheme="majorHAnsi" w:eastAsia="Times New Roman" w:hAnsiTheme="majorHAnsi" w:cs="Times New Roman"/>
+                <w:color w:val="000000"/>
+              </w:rPr>
+              <w:t>Teams should strive to not make changes to the sprint forecast during the sprint. Doing so compromises learnings around estimation.</w:t>
+            </w:r>
+          </w:p>
+        </w:tc>
+        <w:tc>
+          <w:tcPr>
+            <w:tcW w:w="0" w:type="auto"/>
+            <w:vAlign w:val="center"/>
+            <w:hideMark/>
+          </w:tcPr>
+          <w:p>
+            <w:pPr>
+              <w:spacing w:after="0" w:line="240" w:lineRule="auto"/>
+              <w:rPr>
+                <w:rFonts w:asciiTheme="majorHAnsi" w:eastAsia="Times New Roman" w:hAnsiTheme="majorHAnsi" w:cs="Times New Roman"/>
+              </w:rPr>
+            </w:pPr>
+          </w:p>
+        </w:tc>
+      </w:tr>
+    </w:tbl>
+    <w:p/>
+    <w:p>
+      <w:pPr>
         <w:pStyle w:val="Heading1"/>
       </w:pPr>
-      <w:bookmarkStart w:id="32" w:name="_Toc413087818"/>
-      <w:r>
+      <w:bookmarkStart w:id="38" w:name="_Toc413802843"/>
+      <w:r>
+        <w:lastRenderedPageBreak/>
         <w:t>REFERENCES</w:t>
       </w:r>
-      <w:bookmarkEnd w:id="32"/>
+      <w:bookmarkEnd w:id="38"/>
     </w:p>
     <w:p>
       <w:pPr>
@@ -4951,7 +6435,7 @@
       <w:r>
         <w:t xml:space="preserve">Requirements Engineering - </w:t>
       </w:r>
-      <w:hyperlink r:id="rId14" w:history="1">
+      <w:hyperlink r:id="rId16" w:history="1">
         <w:r>
           <w:rPr>
             <w:rStyle w:val="Hyperlink"/>
@@ -4971,9 +6455,83 @@
       <w:r>
         <w:t xml:space="preserve">Software Design - </w:t>
       </w:r>
-      <w:r>
-        <w:t>http://en.wikipedia.org/wiki/Software_design</w:t>
-      </w:r>
+      <w:hyperlink r:id="rId17" w:history="1">
+        <w:r>
+          <w:rPr>
+            <w:rStyle w:val="Hyperlink"/>
+          </w:rPr>
+          <w:t>http://en.wikipedia.org/wiki/Software_design</w:t>
+        </w:r>
+      </w:hyperlink>
+    </w:p>
+    <w:p>
+      <w:pPr>
+        <w:pStyle w:val="ListParagraph"/>
+        <w:numPr>
+          <w:ilvl w:val="0"/>
+          <w:numId w:val="7"/>
+        </w:numPr>
+      </w:pPr>
+      <w:r>
+        <w:t xml:space="preserve">Software Design - </w:t>
+      </w:r>
+      <w:hyperlink r:id="rId18" w:history="1">
+        <w:r>
+          <w:rPr>
+            <w:rStyle w:val="Hyperlink"/>
+          </w:rPr>
+          <w:t>http://www.tutorialspoint.com/software_engineering/software_implementation.htm</w:t>
+        </w:r>
+      </w:hyperlink>
+    </w:p>
+    <w:p>
+      <w:pPr>
+        <w:pStyle w:val="ListParagraph"/>
+        <w:numPr>
+          <w:ilvl w:val="0"/>
+          <w:numId w:val="7"/>
+        </w:numPr>
+      </w:pPr>
+      <w:r>
+        <w:t xml:space="preserve">Scrum - </w:t>
+      </w:r>
+      <w:hyperlink r:id="rId19" w:history="1">
+        <w:r>
+          <w:rPr>
+            <w:rStyle w:val="Hyperlink"/>
+          </w:rPr>
+          <w:t>http://www.mountaingoatsoftware.com/agile/scrum/overview</w:t>
+        </w:r>
+      </w:hyperlink>
+    </w:p>
+    <w:p>
+      <w:pPr>
+        <w:pStyle w:val="ListParagraph"/>
+        <w:numPr>
+          <w:ilvl w:val="0"/>
+          <w:numId w:val="7"/>
+        </w:numPr>
+      </w:pPr>
+      <w:r>
+        <w:t xml:space="preserve">Kanban - </w:t>
+      </w:r>
+      <w:hyperlink r:id="rId20" w:history="1">
+        <w:r>
+          <w:rPr>
+            <w:rStyle w:val="Hyperlink"/>
+          </w:rPr>
+          <w:t>https://www.atlassian.com/agile/kanban</w:t>
+        </w:r>
+      </w:hyperlink>
+    </w:p>
+    <w:p>
+      <w:pPr>
+        <w:pStyle w:val="ListParagraph"/>
+        <w:numPr>
+          <w:ilvl w:val="0"/>
+          <w:numId w:val="7"/>
+        </w:numPr>
+      </w:pPr>
     </w:p>
     <w:p>
       <w:pPr>
@@ -5238,6 +6796,155 @@
     </w:lvl>
   </w:abstractNum>
   <w:abstractNum w:abstractNumId="2">
+    <w:nsid w:val="10C92E90"/>
+    <w:multiLevelType w:val="multilevel"/>
+    <w:tmpl w:val="15C200BA"/>
+    <w:lvl w:ilvl="0">
+      <w:start w:val="1"/>
+      <w:numFmt w:val="bullet"/>
+      <w:lvlText w:val=""/>
+      <w:lvlJc w:val="left"/>
+      <w:pPr>
+        <w:tabs>
+          <w:tab w:val="num" w:pos="720"/>
+        </w:tabs>
+        <w:ind w:left="720" w:hanging="360"/>
+      </w:pPr>
+      <w:rPr>
+        <w:rFonts w:ascii="Symbol" w:hAnsi="Symbol" w:hint="default"/>
+        <w:sz w:val="20"/>
+      </w:rPr>
+    </w:lvl>
+    <w:lvl w:ilvl="1" w:tentative="1">
+      <w:start w:val="1"/>
+      <w:numFmt w:val="bullet"/>
+      <w:lvlText w:val="o"/>
+      <w:lvlJc w:val="left"/>
+      <w:pPr>
+        <w:tabs>
+          <w:tab w:val="num" w:pos="1440"/>
+        </w:tabs>
+        <w:ind w:left="1440" w:hanging="360"/>
+      </w:pPr>
+      <w:rPr>
+        <w:rFonts w:ascii="Courier New" w:hAnsi="Courier New" w:hint="default"/>
+        <w:sz w:val="20"/>
+      </w:rPr>
+    </w:lvl>
+    <w:lvl w:ilvl="2" w:tentative="1">
+      <w:start w:val="1"/>
+      <w:numFmt w:val="bullet"/>
+      <w:lvlText w:val=""/>
+      <w:lvlJc w:val="left"/>
+      <w:pPr>
+        <w:tabs>
+          <w:tab w:val="num" w:pos="2160"/>
+        </w:tabs>
+        <w:ind w:left="2160" w:hanging="360"/>
+      </w:pPr>
+      <w:rPr>
+        <w:rFonts w:ascii="Wingdings" w:hAnsi="Wingdings" w:hint="default"/>
+        <w:sz w:val="20"/>
+      </w:rPr>
+    </w:lvl>
+    <w:lvl w:ilvl="3" w:tentative="1">
+      <w:start w:val="1"/>
+      <w:numFmt w:val="bullet"/>
+      <w:lvlText w:val=""/>
+      <w:lvlJc w:val="left"/>
+      <w:pPr>
+        <w:tabs>
+          <w:tab w:val="num" w:pos="2880"/>
+        </w:tabs>
+        <w:ind w:left="2880" w:hanging="360"/>
+      </w:pPr>
+      <w:rPr>
+        <w:rFonts w:ascii="Wingdings" w:hAnsi="Wingdings" w:hint="default"/>
+        <w:sz w:val="20"/>
+      </w:rPr>
+    </w:lvl>
+    <w:lvl w:ilvl="4" w:tentative="1">
+      <w:start w:val="1"/>
+      <w:numFmt w:val="bullet"/>
+      <w:lvlText w:val=""/>
+      <w:lvlJc w:val="left"/>
+      <w:pPr>
+        <w:tabs>
+          <w:tab w:val="num" w:pos="3600"/>
+        </w:tabs>
+        <w:ind w:left="3600" w:hanging="360"/>
+      </w:pPr>
+      <w:rPr>
+        <w:rFonts w:ascii="Wingdings" w:hAnsi="Wingdings" w:hint="default"/>
+        <w:sz w:val="20"/>
+      </w:rPr>
+    </w:lvl>
+    <w:lvl w:ilvl="5" w:tentative="1">
+      <w:start w:val="1"/>
+      <w:numFmt w:val="bullet"/>
+      <w:lvlText w:val=""/>
+      <w:lvlJc w:val="left"/>
+      <w:pPr>
+        <w:tabs>
+          <w:tab w:val="num" w:pos="4320"/>
+        </w:tabs>
+        <w:ind w:left="4320" w:hanging="360"/>
+      </w:pPr>
+      <w:rPr>
+        <w:rFonts w:ascii="Wingdings" w:hAnsi="Wingdings" w:hint="default"/>
+        <w:sz w:val="20"/>
+      </w:rPr>
+    </w:lvl>
+    <w:lvl w:ilvl="6" w:tentative="1">
+      <w:start w:val="1"/>
+      <w:numFmt w:val="bullet"/>
+      <w:lvlText w:val=""/>
+      <w:lvlJc w:val="left"/>
+      <w:pPr>
+        <w:tabs>
+          <w:tab w:val="num" w:pos="5040"/>
+        </w:tabs>
+        <w:ind w:left="5040" w:hanging="360"/>
+      </w:pPr>
+      <w:rPr>
+        <w:rFonts w:ascii="Wingdings" w:hAnsi="Wingdings" w:hint="default"/>
+        <w:sz w:val="20"/>
+      </w:rPr>
+    </w:lvl>
+    <w:lvl w:ilvl="7" w:tentative="1">
+      <w:start w:val="1"/>
+      <w:numFmt w:val="bullet"/>
+      <w:lvlText w:val=""/>
+      <w:lvlJc w:val="left"/>
+      <w:pPr>
+        <w:tabs>
+          <w:tab w:val="num" w:pos="5760"/>
+        </w:tabs>
+        <w:ind w:left="5760" w:hanging="360"/>
+      </w:pPr>
+      <w:rPr>
+        <w:rFonts w:ascii="Wingdings" w:hAnsi="Wingdings" w:hint="default"/>
+        <w:sz w:val="20"/>
+      </w:rPr>
+    </w:lvl>
+    <w:lvl w:ilvl="8" w:tentative="1">
+      <w:start w:val="1"/>
+      <w:numFmt w:val="bullet"/>
+      <w:lvlText w:val=""/>
+      <w:lvlJc w:val="left"/>
+      <w:pPr>
+        <w:tabs>
+          <w:tab w:val="num" w:pos="6480"/>
+        </w:tabs>
+        <w:ind w:left="6480" w:hanging="360"/>
+      </w:pPr>
+      <w:rPr>
+        <w:rFonts w:ascii="Wingdings" w:hAnsi="Wingdings" w:hint="default"/>
+        <w:sz w:val="20"/>
+      </w:rPr>
+    </w:lvl>
+  </w:abstractNum>
+  <w:abstractNum w:abstractNumId="3">
     <w:nsid w:val="13C5180E"/>
     <w:multiLevelType w:val="hybridMultilevel"/>
     <w:tmpl w:val="C6D43BA0"/>
@@ -5328,7 +7035,7 @@
       </w:pPr>
     </w:lvl>
   </w:abstractNum>
-  <w:abstractNum w:abstractNumId="3">
+  <w:abstractNum w:abstractNumId="4">
     <w:nsid w:val="15AB08C4"/>
     <w:multiLevelType w:val="multilevel"/>
     <w:tmpl w:val="DD06C328"/>
@@ -5477,7 +7184,7 @@
       </w:rPr>
     </w:lvl>
   </w:abstractNum>
-  <w:abstractNum w:abstractNumId="4">
+  <w:abstractNum w:abstractNumId="5">
     <w:nsid w:val="17217483"/>
     <w:multiLevelType w:val="hybridMultilevel"/>
     <w:tmpl w:val="562C61AC"/>
@@ -5567,7 +7274,7 @@
       </w:pPr>
     </w:lvl>
   </w:abstractNum>
-  <w:abstractNum w:abstractNumId="5">
+  <w:abstractNum w:abstractNumId="6">
     <w:nsid w:val="17833D88"/>
     <w:multiLevelType w:val="multilevel"/>
     <w:tmpl w:val="A212FBFE"/>
@@ -5716,7 +7423,7 @@
       </w:rPr>
     </w:lvl>
   </w:abstractNum>
-  <w:abstractNum w:abstractNumId="6">
+  <w:abstractNum w:abstractNumId="7">
     <w:nsid w:val="1E625F38"/>
     <w:multiLevelType w:val="hybridMultilevel"/>
     <w:tmpl w:val="688ADA7E"/>
@@ -5805,7 +7512,7 @@
       </w:pPr>
     </w:lvl>
   </w:abstractNum>
-  <w:abstractNum w:abstractNumId="7">
+  <w:abstractNum w:abstractNumId="8">
     <w:nsid w:val="2C4052D1"/>
     <w:multiLevelType w:val="hybridMultilevel"/>
     <w:tmpl w:val="1E2E1E58"/>
@@ -5894,7 +7601,7 @@
       </w:pPr>
     </w:lvl>
   </w:abstractNum>
-  <w:abstractNum w:abstractNumId="8">
+  <w:abstractNum w:abstractNumId="9">
     <w:nsid w:val="36470C27"/>
     <w:multiLevelType w:val="multilevel"/>
     <w:tmpl w:val="B4860226"/>
@@ -6043,7 +7750,7 @@
       </w:rPr>
     </w:lvl>
   </w:abstractNum>
-  <w:abstractNum w:abstractNumId="9">
+  <w:abstractNum w:abstractNumId="10">
     <w:nsid w:val="37946D25"/>
     <w:multiLevelType w:val="hybridMultilevel"/>
     <w:tmpl w:val="C1707A82"/>
@@ -6133,7 +7840,7 @@
       </w:pPr>
     </w:lvl>
   </w:abstractNum>
-  <w:abstractNum w:abstractNumId="10">
+  <w:abstractNum w:abstractNumId="11">
     <w:nsid w:val="38BA7639"/>
     <w:multiLevelType w:val="multilevel"/>
     <w:tmpl w:val="82544A08"/>
@@ -6282,7 +7989,7 @@
       </w:rPr>
     </w:lvl>
   </w:abstractNum>
-  <w:abstractNum w:abstractNumId="11">
+  <w:abstractNum w:abstractNumId="12">
     <w:nsid w:val="39453C12"/>
     <w:multiLevelType w:val="hybridMultilevel"/>
     <w:tmpl w:val="93FCAC12"/>
@@ -6372,7 +8079,7 @@
       </w:pPr>
     </w:lvl>
   </w:abstractNum>
-  <w:abstractNum w:abstractNumId="12">
+  <w:abstractNum w:abstractNumId="13">
     <w:nsid w:val="3A6E4458"/>
     <w:multiLevelType w:val="hybridMultilevel"/>
     <w:tmpl w:val="F79E01D2"/>
@@ -6461,7 +8168,7 @@
       </w:pPr>
     </w:lvl>
   </w:abstractNum>
-  <w:abstractNum w:abstractNumId="13">
+  <w:abstractNum w:abstractNumId="14">
     <w:nsid w:val="3BF56570"/>
     <w:multiLevelType w:val="hybridMultilevel"/>
     <w:tmpl w:val="77D45FAA"/>
@@ -6550,7 +8257,7 @@
       </w:pPr>
     </w:lvl>
   </w:abstractNum>
-  <w:abstractNum w:abstractNumId="14">
+  <w:abstractNum w:abstractNumId="15">
     <w:nsid w:val="41313D57"/>
     <w:multiLevelType w:val="multilevel"/>
     <w:tmpl w:val="D9366638"/>
@@ -6699,7 +8406,7 @@
       </w:rPr>
     </w:lvl>
   </w:abstractNum>
-  <w:abstractNum w:abstractNumId="15">
+  <w:abstractNum w:abstractNumId="16">
     <w:nsid w:val="60CF34A6"/>
     <w:multiLevelType w:val="multilevel"/>
     <w:tmpl w:val="0332D0B6"/>
@@ -6848,7 +8555,7 @@
       </w:rPr>
     </w:lvl>
   </w:abstractNum>
-  <w:abstractNum w:abstractNumId="16">
+  <w:abstractNum w:abstractNumId="17">
     <w:nsid w:val="73530ACC"/>
     <w:multiLevelType w:val="hybridMultilevel"/>
     <w:tmpl w:val="D2348B20"/>
@@ -6938,7 +8645,7 @@
       </w:pPr>
     </w:lvl>
   </w:abstractNum>
-  <w:abstractNum w:abstractNumId="17">
+  <w:abstractNum w:abstractNumId="18">
     <w:nsid w:val="7B68093D"/>
     <w:multiLevelType w:val="multilevel"/>
     <w:tmpl w:val="34A29FB8"/>
@@ -7087,7 +8794,7 @@
       </w:rPr>
     </w:lvl>
   </w:abstractNum>
-  <w:abstractNum w:abstractNumId="18">
+  <w:abstractNum w:abstractNumId="19">
     <w:nsid w:val="7BDC0926"/>
     <w:multiLevelType w:val="multilevel"/>
     <w:tmpl w:val="35D239D4"/>
@@ -7240,58 +8947,61 @@
     <w:abstractNumId w:val="1"/>
   </w:num>
   <w:num w:numId="2">
-    <w:abstractNumId w:val="2"/>
+    <w:abstractNumId w:val="3"/>
   </w:num>
   <w:num w:numId="3">
+    <w:abstractNumId w:val="12"/>
+  </w:num>
+  <w:num w:numId="4">
+    <w:abstractNumId w:val="10"/>
+  </w:num>
+  <w:num w:numId="5">
+    <w:abstractNumId w:val="5"/>
+  </w:num>
+  <w:num w:numId="6">
+    <w:abstractNumId w:val="17"/>
+  </w:num>
+  <w:num w:numId="7">
+    <w:abstractNumId w:val="14"/>
+  </w:num>
+  <w:num w:numId="8">
+    <w:abstractNumId w:val="8"/>
+  </w:num>
+  <w:num w:numId="9">
+    <w:abstractNumId w:val="13"/>
+  </w:num>
+  <w:num w:numId="10">
+    <w:abstractNumId w:val="7"/>
+  </w:num>
+  <w:num w:numId="11">
+    <w:abstractNumId w:val="9"/>
+  </w:num>
+  <w:num w:numId="12">
     <w:abstractNumId w:val="11"/>
   </w:num>
-  <w:num w:numId="4">
-    <w:abstractNumId w:val="9"/>
+  <w:num w:numId="13">
+    <w:abstractNumId w:val="6"/>
   </w:num>
-  <w:num w:numId="5">
-    <w:abstractNumId w:val="4"/>
-  </w:num>
-  <w:num w:numId="6">
+  <w:num w:numId="14">
     <w:abstractNumId w:val="16"/>
   </w:num>
-  <w:num w:numId="7">
-    <w:abstractNumId w:val="13"/>
-  </w:num>
-  <w:num w:numId="8">
-    <w:abstractNumId w:val="7"/>
-  </w:num>
-  <w:num w:numId="9">
-    <w:abstractNumId w:val="12"/>
-  </w:num>
-  <w:num w:numId="10">
-    <w:abstractNumId w:val="6"/>
-  </w:num>
-  <w:num w:numId="11">
-    <w:abstractNumId w:val="8"/>
-  </w:num>
-  <w:num w:numId="12">
-    <w:abstractNumId w:val="10"/>
-  </w:num>
-  <w:num w:numId="13">
-    <w:abstractNumId w:val="5"/>
-  </w:num>
-  <w:num w:numId="14">
+  <w:num w:numId="15">
     <w:abstractNumId w:val="15"/>
   </w:num>
-  <w:num w:numId="15">
-    <w:abstractNumId w:val="14"/>
-  </w:num>
   <w:num w:numId="16">
-    <w:abstractNumId w:val="18"/>
+    <w:abstractNumId w:val="19"/>
   </w:num>
   <w:num w:numId="17">
     <w:abstractNumId w:val="0"/>
   </w:num>
   <w:num w:numId="18">
-    <w:abstractNumId w:val="3"/>
+    <w:abstractNumId w:val="4"/>
   </w:num>
   <w:num w:numId="19">
-    <w:abstractNumId w:val="17"/>
+    <w:abstractNumId w:val="18"/>
+  </w:num>
+  <w:num w:numId="20">
+    <w:abstractNumId w:val="2"/>
   </w:num>
 </w:numbering>
 </file>
@@ -8262,7 +9972,7 @@
 </file>
 
 <file path=customXml/itemProps1.xml><?xml version="1.0" encoding="utf-8"?>
-<ds:datastoreItem xmlns:ds="http://schemas.openxmlformats.org/officeDocument/2006/customXml" ds:itemID="{E9C98CEA-4824-44BF-B297-1FB76E817342}">
+<ds:datastoreItem xmlns:ds="http://schemas.openxmlformats.org/officeDocument/2006/customXml" ds:itemID="{E028C2B6-8900-4AA6-A390-EBAB348D8C24}">
   <ds:schemaRefs>
     <ds:schemaRef ds:uri="http://schemas.openxmlformats.org/officeDocument/2006/bibliography"/>
   </ds:schemaRefs>

</xml_diff>